<commit_message>
add imagens do Pikachu no site
</commit_message>
<xml_diff>
--- a/MATERIAL DE ESTUDO - HTML5.docx
+++ b/MATERIAL DE ESTUDO - HTML5.docx
@@ -144,7 +144,85 @@
           <w:lang w:eastAsia="pt-BR"/>
           <w14:ligatures w14:val="none"/>
         </w:rPr>
-        <w:t>Um elemento HTML é formado pela tag de abertura e seus atributos, o conteúdo e uma tag de fechamento. E mais a frente veremos que existem elementos que não tem tag de fechamento.</w:t>
+        <w:t xml:space="preserve">Um elemento HTML é formado pela </w:t>
+      </w:r>
+      <w:proofErr w:type="spellStart"/>
+      <w:r>
+        <w:rPr>
+          <w:rFonts w:ascii="Arial" w:eastAsia="Times New Roman" w:hAnsi="Arial" w:cs="Arial"/>
+          <w:color w:val="23282C"/>
+          <w:kern w:val="0"/>
+          <w:sz w:val="21"/>
+          <w:szCs w:val="21"/>
+          <w:lang w:eastAsia="pt-BR"/>
+          <w14:ligatures w14:val="none"/>
+        </w:rPr>
+        <w:t>tag</w:t>
+      </w:r>
+      <w:proofErr w:type="spellEnd"/>
+      <w:r>
+        <w:rPr>
+          <w:rFonts w:ascii="Arial" w:eastAsia="Times New Roman" w:hAnsi="Arial" w:cs="Arial"/>
+          <w:color w:val="23282C"/>
+          <w:kern w:val="0"/>
+          <w:sz w:val="21"/>
+          <w:szCs w:val="21"/>
+          <w:lang w:eastAsia="pt-BR"/>
+          <w14:ligatures w14:val="none"/>
+        </w:rPr>
+        <w:t xml:space="preserve"> de abertura e seus atributos, o conteúdo e uma </w:t>
+      </w:r>
+      <w:proofErr w:type="spellStart"/>
+      <w:r>
+        <w:rPr>
+          <w:rFonts w:ascii="Arial" w:eastAsia="Times New Roman" w:hAnsi="Arial" w:cs="Arial"/>
+          <w:color w:val="23282C"/>
+          <w:kern w:val="0"/>
+          <w:sz w:val="21"/>
+          <w:szCs w:val="21"/>
+          <w:lang w:eastAsia="pt-BR"/>
+          <w14:ligatures w14:val="none"/>
+        </w:rPr>
+        <w:t>tag</w:t>
+      </w:r>
+      <w:proofErr w:type="spellEnd"/>
+      <w:r>
+        <w:rPr>
+          <w:rFonts w:ascii="Arial" w:eastAsia="Times New Roman" w:hAnsi="Arial" w:cs="Arial"/>
+          <w:color w:val="23282C"/>
+          <w:kern w:val="0"/>
+          <w:sz w:val="21"/>
+          <w:szCs w:val="21"/>
+          <w:lang w:eastAsia="pt-BR"/>
+          <w14:ligatures w14:val="none"/>
+        </w:rPr>
+        <w:t xml:space="preserve"> de fechamento. E mais a frente veremos que existem elementos que não tem </w:t>
+      </w:r>
+      <w:proofErr w:type="spellStart"/>
+      <w:r>
+        <w:rPr>
+          <w:rFonts w:ascii="Arial" w:eastAsia="Times New Roman" w:hAnsi="Arial" w:cs="Arial"/>
+          <w:color w:val="23282C"/>
+          <w:kern w:val="0"/>
+          <w:sz w:val="21"/>
+          <w:szCs w:val="21"/>
+          <w:lang w:eastAsia="pt-BR"/>
+          <w14:ligatures w14:val="none"/>
+        </w:rPr>
+        <w:t>tag</w:t>
+      </w:r>
+      <w:proofErr w:type="spellEnd"/>
+      <w:r>
+        <w:rPr>
+          <w:rFonts w:ascii="Arial" w:eastAsia="Times New Roman" w:hAnsi="Arial" w:cs="Arial"/>
+          <w:color w:val="23282C"/>
+          <w:kern w:val="0"/>
+          <w:sz w:val="21"/>
+          <w:szCs w:val="21"/>
+          <w:lang w:eastAsia="pt-BR"/>
+          <w14:ligatures w14:val="none"/>
+        </w:rPr>
+        <w:t xml:space="preserve"> de fechamento.</w:t>
       </w:r>
     </w:p>
     <w:p>
@@ -281,7 +359,85 @@
           <w:lang w:eastAsia="pt-BR"/>
           <w14:ligatures w14:val="none"/>
         </w:rPr>
-        <w:t>A tag html é a raiz do seu documento, todos os elementos HTML devem estar dentro dela. E nela nós informamos ao navegador qual é o idioma desse nosso documento, através do atributo lang, para o português brasileiro usamos pt-BR.</w:t>
+        <w:t xml:space="preserve">A </w:t>
+      </w:r>
+      <w:proofErr w:type="spellStart"/>
+      <w:r>
+        <w:rPr>
+          <w:rFonts w:ascii="Arial" w:eastAsia="Times New Roman" w:hAnsi="Arial" w:cs="Arial"/>
+          <w:color w:val="23282C"/>
+          <w:kern w:val="0"/>
+          <w:sz w:val="21"/>
+          <w:szCs w:val="21"/>
+          <w:lang w:eastAsia="pt-BR"/>
+          <w14:ligatures w14:val="none"/>
+        </w:rPr>
+        <w:t>tag</w:t>
+      </w:r>
+      <w:proofErr w:type="spellEnd"/>
+      <w:r>
+        <w:rPr>
+          <w:rFonts w:ascii="Arial" w:eastAsia="Times New Roman" w:hAnsi="Arial" w:cs="Arial"/>
+          <w:color w:val="23282C"/>
+          <w:kern w:val="0"/>
+          <w:sz w:val="21"/>
+          <w:szCs w:val="21"/>
+          <w:lang w:eastAsia="pt-BR"/>
+          <w14:ligatures w14:val="none"/>
+        </w:rPr>
+        <w:t xml:space="preserve"> html é a raiz do seu documento, todos os elementos HTML devem estar dentro dela. E nela nós informamos ao navegador qual é o idioma desse nosso documento, através do atributo </w:t>
+      </w:r>
+      <w:proofErr w:type="spellStart"/>
+      <w:r>
+        <w:rPr>
+          <w:rFonts w:ascii="Arial" w:eastAsia="Times New Roman" w:hAnsi="Arial" w:cs="Arial"/>
+          <w:color w:val="23282C"/>
+          <w:kern w:val="0"/>
+          <w:sz w:val="21"/>
+          <w:szCs w:val="21"/>
+          <w:lang w:eastAsia="pt-BR"/>
+          <w14:ligatures w14:val="none"/>
+        </w:rPr>
+        <w:t>lang</w:t>
+      </w:r>
+      <w:proofErr w:type="spellEnd"/>
+      <w:r>
+        <w:rPr>
+          <w:rFonts w:ascii="Arial" w:eastAsia="Times New Roman" w:hAnsi="Arial" w:cs="Arial"/>
+          <w:color w:val="23282C"/>
+          <w:kern w:val="0"/>
+          <w:sz w:val="21"/>
+          <w:szCs w:val="21"/>
+          <w:lang w:eastAsia="pt-BR"/>
+          <w14:ligatures w14:val="none"/>
+        </w:rPr>
+        <w:t xml:space="preserve">, para o português brasileiro usamos </w:t>
+      </w:r>
+      <w:proofErr w:type="spellStart"/>
+      <w:r>
+        <w:rPr>
+          <w:rFonts w:ascii="Arial" w:eastAsia="Times New Roman" w:hAnsi="Arial" w:cs="Arial"/>
+          <w:color w:val="23282C"/>
+          <w:kern w:val="0"/>
+          <w:sz w:val="21"/>
+          <w:szCs w:val="21"/>
+          <w:lang w:eastAsia="pt-BR"/>
+          <w14:ligatures w14:val="none"/>
+        </w:rPr>
+        <w:t>pt</w:t>
+      </w:r>
+      <w:proofErr w:type="spellEnd"/>
+      <w:r>
+        <w:rPr>
+          <w:rFonts w:ascii="Arial" w:eastAsia="Times New Roman" w:hAnsi="Arial" w:cs="Arial"/>
+          <w:color w:val="23282C"/>
+          <w:kern w:val="0"/>
+          <w:sz w:val="21"/>
+          <w:szCs w:val="21"/>
+          <w:lang w:eastAsia="pt-BR"/>
+          <w14:ligatures w14:val="none"/>
+        </w:rPr>
+        <w:t>-BR.</w:t>
       </w:r>
     </w:p>
     <w:p>
@@ -337,7 +493,189 @@
           <w:lang w:eastAsia="pt-BR"/>
           <w14:ligatures w14:val="none"/>
         </w:rPr>
-        <w:t>A tag head contém elementos que serão lidos pelo navegador, como os metadados - um exemplo é o charset, que é a codificação de caracteres e a mais comum é a UTF-8, o JavaScript com a tag script, o CSS através das tags style e link - veremos a diferença quando falarmos sobre CSS - e o título da página com a tag title.</w:t>
+        <w:t xml:space="preserve">A </w:t>
+      </w:r>
+      <w:proofErr w:type="spellStart"/>
+      <w:r>
+        <w:rPr>
+          <w:rFonts w:ascii="Arial" w:eastAsia="Times New Roman" w:hAnsi="Arial" w:cs="Arial"/>
+          <w:color w:val="23282C"/>
+          <w:kern w:val="0"/>
+          <w:sz w:val="21"/>
+          <w:szCs w:val="21"/>
+          <w:lang w:eastAsia="pt-BR"/>
+          <w14:ligatures w14:val="none"/>
+        </w:rPr>
+        <w:t>tag</w:t>
+      </w:r>
+      <w:proofErr w:type="spellEnd"/>
+      <w:r>
+        <w:rPr>
+          <w:rFonts w:ascii="Arial" w:eastAsia="Times New Roman" w:hAnsi="Arial" w:cs="Arial"/>
+          <w:color w:val="23282C"/>
+          <w:kern w:val="0"/>
+          <w:sz w:val="21"/>
+          <w:szCs w:val="21"/>
+          <w:lang w:eastAsia="pt-BR"/>
+          <w14:ligatures w14:val="none"/>
+        </w:rPr>
+        <w:t xml:space="preserve"> head contém elementos que serão lidos pelo navegador, como os metadados - um exemplo é o </w:t>
+      </w:r>
+      <w:proofErr w:type="spellStart"/>
+      <w:r>
+        <w:rPr>
+          <w:rFonts w:ascii="Arial" w:eastAsia="Times New Roman" w:hAnsi="Arial" w:cs="Arial"/>
+          <w:color w:val="23282C"/>
+          <w:kern w:val="0"/>
+          <w:sz w:val="21"/>
+          <w:szCs w:val="21"/>
+          <w:lang w:eastAsia="pt-BR"/>
+          <w14:ligatures w14:val="none"/>
+        </w:rPr>
+        <w:t>charset</w:t>
+      </w:r>
+      <w:proofErr w:type="spellEnd"/>
+      <w:r>
+        <w:rPr>
+          <w:rFonts w:ascii="Arial" w:eastAsia="Times New Roman" w:hAnsi="Arial" w:cs="Arial"/>
+          <w:color w:val="23282C"/>
+          <w:kern w:val="0"/>
+          <w:sz w:val="21"/>
+          <w:szCs w:val="21"/>
+          <w:lang w:eastAsia="pt-BR"/>
+          <w14:ligatures w14:val="none"/>
+        </w:rPr>
+        <w:t xml:space="preserve">, que é a codificação de caracteres e a mais comum é a UTF-8, o JavaScript com a </w:t>
+      </w:r>
+      <w:proofErr w:type="spellStart"/>
+      <w:r>
+        <w:rPr>
+          <w:rFonts w:ascii="Arial" w:eastAsia="Times New Roman" w:hAnsi="Arial" w:cs="Arial"/>
+          <w:color w:val="23282C"/>
+          <w:kern w:val="0"/>
+          <w:sz w:val="21"/>
+          <w:szCs w:val="21"/>
+          <w:lang w:eastAsia="pt-BR"/>
+          <w14:ligatures w14:val="none"/>
+        </w:rPr>
+        <w:t>tag</w:t>
+      </w:r>
+      <w:proofErr w:type="spellEnd"/>
+      <w:r>
+        <w:rPr>
+          <w:rFonts w:ascii="Arial" w:eastAsia="Times New Roman" w:hAnsi="Arial" w:cs="Arial"/>
+          <w:color w:val="23282C"/>
+          <w:kern w:val="0"/>
+          <w:sz w:val="21"/>
+          <w:szCs w:val="21"/>
+          <w:lang w:eastAsia="pt-BR"/>
+          <w14:ligatures w14:val="none"/>
+        </w:rPr>
+        <w:t xml:space="preserve"> script, o CSS através das </w:t>
+      </w:r>
+      <w:proofErr w:type="spellStart"/>
+      <w:r>
+        <w:rPr>
+          <w:rFonts w:ascii="Arial" w:eastAsia="Times New Roman" w:hAnsi="Arial" w:cs="Arial"/>
+          <w:color w:val="23282C"/>
+          <w:kern w:val="0"/>
+          <w:sz w:val="21"/>
+          <w:szCs w:val="21"/>
+          <w:lang w:eastAsia="pt-BR"/>
+          <w14:ligatures w14:val="none"/>
+        </w:rPr>
+        <w:t>tags</w:t>
+      </w:r>
+      <w:proofErr w:type="spellEnd"/>
+      <w:r>
+        <w:rPr>
+          <w:rFonts w:ascii="Arial" w:eastAsia="Times New Roman" w:hAnsi="Arial" w:cs="Arial"/>
+          <w:color w:val="23282C"/>
+          <w:kern w:val="0"/>
+          <w:sz w:val="21"/>
+          <w:szCs w:val="21"/>
+          <w:lang w:eastAsia="pt-BR"/>
+          <w14:ligatures w14:val="none"/>
+        </w:rPr>
+        <w:t xml:space="preserve"> </w:t>
+      </w:r>
+      <w:proofErr w:type="spellStart"/>
+      <w:r>
+        <w:rPr>
+          <w:rFonts w:ascii="Arial" w:eastAsia="Times New Roman" w:hAnsi="Arial" w:cs="Arial"/>
+          <w:color w:val="23282C"/>
+          <w:kern w:val="0"/>
+          <w:sz w:val="21"/>
+          <w:szCs w:val="21"/>
+          <w:lang w:eastAsia="pt-BR"/>
+          <w14:ligatures w14:val="none"/>
+        </w:rPr>
+        <w:t>style</w:t>
+      </w:r>
+      <w:proofErr w:type="spellEnd"/>
+      <w:r>
+        <w:rPr>
+          <w:rFonts w:ascii="Arial" w:eastAsia="Times New Roman" w:hAnsi="Arial" w:cs="Arial"/>
+          <w:color w:val="23282C"/>
+          <w:kern w:val="0"/>
+          <w:sz w:val="21"/>
+          <w:szCs w:val="21"/>
+          <w:lang w:eastAsia="pt-BR"/>
+          <w14:ligatures w14:val="none"/>
+        </w:rPr>
+        <w:t xml:space="preserve"> e link - veremos a diferença quando falarmos sobre CSS - e o título da página com a </w:t>
+      </w:r>
+      <w:proofErr w:type="spellStart"/>
+      <w:r>
+        <w:rPr>
+          <w:rFonts w:ascii="Arial" w:eastAsia="Times New Roman" w:hAnsi="Arial" w:cs="Arial"/>
+          <w:color w:val="23282C"/>
+          <w:kern w:val="0"/>
+          <w:sz w:val="21"/>
+          <w:szCs w:val="21"/>
+          <w:lang w:eastAsia="pt-BR"/>
+          <w14:ligatures w14:val="none"/>
+        </w:rPr>
+        <w:t>tag</w:t>
+      </w:r>
+      <w:proofErr w:type="spellEnd"/>
+      <w:r>
+        <w:rPr>
+          <w:rFonts w:ascii="Arial" w:eastAsia="Times New Roman" w:hAnsi="Arial" w:cs="Arial"/>
+          <w:color w:val="23282C"/>
+          <w:kern w:val="0"/>
+          <w:sz w:val="21"/>
+          <w:szCs w:val="21"/>
+          <w:lang w:eastAsia="pt-BR"/>
+          <w14:ligatures w14:val="none"/>
+        </w:rPr>
+        <w:t xml:space="preserve"> </w:t>
+      </w:r>
+      <w:proofErr w:type="spellStart"/>
+      <w:r>
+        <w:rPr>
+          <w:rFonts w:ascii="Arial" w:eastAsia="Times New Roman" w:hAnsi="Arial" w:cs="Arial"/>
+          <w:color w:val="23282C"/>
+          <w:kern w:val="0"/>
+          <w:sz w:val="21"/>
+          <w:szCs w:val="21"/>
+          <w:lang w:eastAsia="pt-BR"/>
+          <w14:ligatures w14:val="none"/>
+        </w:rPr>
+        <w:t>title</w:t>
+      </w:r>
+      <w:proofErr w:type="spellEnd"/>
+      <w:r>
+        <w:rPr>
+          <w:rFonts w:ascii="Arial" w:eastAsia="Times New Roman" w:hAnsi="Arial" w:cs="Arial"/>
+          <w:color w:val="23282C"/>
+          <w:kern w:val="0"/>
+          <w:sz w:val="21"/>
+          <w:szCs w:val="21"/>
+          <w:lang w:eastAsia="pt-BR"/>
+          <w14:ligatures w14:val="none"/>
+        </w:rPr>
+        <w:t>.</w:t>
       </w:r>
     </w:p>
     <w:p>
@@ -393,7 +731,33 @@
           <w:lang w:eastAsia="pt-BR"/>
           <w14:ligatures w14:val="none"/>
         </w:rPr>
-        <w:t>E dentro da tag body colocamos todo o conteúdo visível ao usuário: textos, imagens, vídeos.</w:t>
+        <w:t xml:space="preserve">E dentro da </w:t>
+      </w:r>
+      <w:proofErr w:type="spellStart"/>
+      <w:r>
+        <w:rPr>
+          <w:rFonts w:ascii="Arial" w:eastAsia="Times New Roman" w:hAnsi="Arial" w:cs="Arial"/>
+          <w:color w:val="23282C"/>
+          <w:kern w:val="0"/>
+          <w:sz w:val="21"/>
+          <w:szCs w:val="21"/>
+          <w:lang w:eastAsia="pt-BR"/>
+          <w14:ligatures w14:val="none"/>
+        </w:rPr>
+        <w:t>tag</w:t>
+      </w:r>
+      <w:proofErr w:type="spellEnd"/>
+      <w:r>
+        <w:rPr>
+          <w:rFonts w:ascii="Arial" w:eastAsia="Times New Roman" w:hAnsi="Arial" w:cs="Arial"/>
+          <w:color w:val="23282C"/>
+          <w:kern w:val="0"/>
+          <w:sz w:val="21"/>
+          <w:szCs w:val="21"/>
+          <w:lang w:eastAsia="pt-BR"/>
+          <w14:ligatures w14:val="none"/>
+        </w:rPr>
+        <w:t xml:space="preserve"> body colocamos todo o conteúdo visível ao usuário: textos, imagens, vídeos.</w:t>
       </w:r>
     </w:p>
     <w:p>
@@ -479,7 +843,33 @@
           <w:lang w:eastAsia="pt-BR"/>
           <w14:ligatures w14:val="none"/>
         </w:rPr>
-        <w:t>Vamos criar um arquivo index.html e adicionar o doctype e os elementos html, head e body.</w:t>
+        <w:t xml:space="preserve">Vamos criar um arquivo index.html e adicionar o </w:t>
+      </w:r>
+      <w:proofErr w:type="spellStart"/>
+      <w:r>
+        <w:rPr>
+          <w:rFonts w:ascii="Arial" w:eastAsia="Times New Roman" w:hAnsi="Arial" w:cs="Arial"/>
+          <w:color w:val="23282C"/>
+          <w:kern w:val="0"/>
+          <w:sz w:val="21"/>
+          <w:szCs w:val="21"/>
+          <w:lang w:eastAsia="pt-BR"/>
+          <w14:ligatures w14:val="none"/>
+        </w:rPr>
+        <w:t>doctype</w:t>
+      </w:r>
+      <w:proofErr w:type="spellEnd"/>
+      <w:r>
+        <w:rPr>
+          <w:rFonts w:ascii="Arial" w:eastAsia="Times New Roman" w:hAnsi="Arial" w:cs="Arial"/>
+          <w:color w:val="23282C"/>
+          <w:kern w:val="0"/>
+          <w:sz w:val="21"/>
+          <w:szCs w:val="21"/>
+          <w:lang w:eastAsia="pt-BR"/>
+          <w14:ligatures w14:val="none"/>
+        </w:rPr>
+        <w:t xml:space="preserve"> e os elementos html, head e body.</w:t>
       </w:r>
     </w:p>
     <w:p>
@@ -507,7 +897,59 @@
           <w14:ligatures w14:val="none"/>
         </w:rPr>
         <w:lastRenderedPageBreak/>
-        <w:t>Depois adicionaremos os elementos meta e title, no primeiro adicionamos o atributo charset com o valor UTF-8 para dizer ao navegador qual é a codificação dos caracteres e no segundo podemos colocar nosso nome.</w:t>
+        <w:t xml:space="preserve">Depois adicionaremos os elementos meta e </w:t>
+      </w:r>
+      <w:proofErr w:type="spellStart"/>
+      <w:r>
+        <w:rPr>
+          <w:rFonts w:ascii="Arial" w:eastAsia="Times New Roman" w:hAnsi="Arial" w:cs="Arial"/>
+          <w:color w:val="23282C"/>
+          <w:kern w:val="0"/>
+          <w:sz w:val="21"/>
+          <w:szCs w:val="21"/>
+          <w:lang w:eastAsia="pt-BR"/>
+          <w14:ligatures w14:val="none"/>
+        </w:rPr>
+        <w:t>title</w:t>
+      </w:r>
+      <w:proofErr w:type="spellEnd"/>
+      <w:r>
+        <w:rPr>
+          <w:rFonts w:ascii="Arial" w:eastAsia="Times New Roman" w:hAnsi="Arial" w:cs="Arial"/>
+          <w:color w:val="23282C"/>
+          <w:kern w:val="0"/>
+          <w:sz w:val="21"/>
+          <w:szCs w:val="21"/>
+          <w:lang w:eastAsia="pt-BR"/>
+          <w14:ligatures w14:val="none"/>
+        </w:rPr>
+        <w:t xml:space="preserve">, no primeiro adicionamos o atributo </w:t>
+      </w:r>
+      <w:proofErr w:type="spellStart"/>
+      <w:r>
+        <w:rPr>
+          <w:rFonts w:ascii="Arial" w:eastAsia="Times New Roman" w:hAnsi="Arial" w:cs="Arial"/>
+          <w:color w:val="23282C"/>
+          <w:kern w:val="0"/>
+          <w:sz w:val="21"/>
+          <w:szCs w:val="21"/>
+          <w:lang w:eastAsia="pt-BR"/>
+          <w14:ligatures w14:val="none"/>
+        </w:rPr>
+        <w:t>charset</w:t>
+      </w:r>
+      <w:proofErr w:type="spellEnd"/>
+      <w:r>
+        <w:rPr>
+          <w:rFonts w:ascii="Arial" w:eastAsia="Times New Roman" w:hAnsi="Arial" w:cs="Arial"/>
+          <w:color w:val="23282C"/>
+          <w:kern w:val="0"/>
+          <w:sz w:val="21"/>
+          <w:szCs w:val="21"/>
+          <w:lang w:eastAsia="pt-BR"/>
+          <w14:ligatures w14:val="none"/>
+        </w:rPr>
+        <w:t xml:space="preserve"> com o valor UTF-8 para dizer ao navegador qual é a codificação dos caracteres e no segundo podemos colocar nosso nome.</w:t>
       </w:r>
     </w:p>
     <w:p>
@@ -593,7 +1035,59 @@
           <w:lang w:eastAsia="pt-BR"/>
           <w14:ligatures w14:val="none"/>
         </w:rPr>
-        <w:t>Durante muitos anos o elemento padrão no HTML era a div, construíamos nosso conteúdo todo baseado nela, e assim nascia a sopa de divs.</w:t>
+        <w:t xml:space="preserve">Durante muitos anos o elemento padrão no HTML era a </w:t>
+      </w:r>
+      <w:proofErr w:type="spellStart"/>
+      <w:r>
+        <w:rPr>
+          <w:rFonts w:ascii="Arial" w:eastAsia="Times New Roman" w:hAnsi="Arial" w:cs="Arial"/>
+          <w:color w:val="23282C"/>
+          <w:kern w:val="0"/>
+          <w:sz w:val="21"/>
+          <w:szCs w:val="21"/>
+          <w:lang w:eastAsia="pt-BR"/>
+          <w14:ligatures w14:val="none"/>
+        </w:rPr>
+        <w:t>div</w:t>
+      </w:r>
+      <w:proofErr w:type="spellEnd"/>
+      <w:r>
+        <w:rPr>
+          <w:rFonts w:ascii="Arial" w:eastAsia="Times New Roman" w:hAnsi="Arial" w:cs="Arial"/>
+          <w:color w:val="23282C"/>
+          <w:kern w:val="0"/>
+          <w:sz w:val="21"/>
+          <w:szCs w:val="21"/>
+          <w:lang w:eastAsia="pt-BR"/>
+          <w14:ligatures w14:val="none"/>
+        </w:rPr>
+        <w:t xml:space="preserve">, construíamos nosso conteúdo todo baseado nela, e assim nascia a sopa de </w:t>
+      </w:r>
+      <w:proofErr w:type="spellStart"/>
+      <w:r>
+        <w:rPr>
+          <w:rFonts w:ascii="Arial" w:eastAsia="Times New Roman" w:hAnsi="Arial" w:cs="Arial"/>
+          <w:color w:val="23282C"/>
+          <w:kern w:val="0"/>
+          <w:sz w:val="21"/>
+          <w:szCs w:val="21"/>
+          <w:lang w:eastAsia="pt-BR"/>
+          <w14:ligatures w14:val="none"/>
+        </w:rPr>
+        <w:t>divs</w:t>
+      </w:r>
+      <w:proofErr w:type="spellEnd"/>
+      <w:r>
+        <w:rPr>
+          <w:rFonts w:ascii="Arial" w:eastAsia="Times New Roman" w:hAnsi="Arial" w:cs="Arial"/>
+          <w:color w:val="23282C"/>
+          <w:kern w:val="0"/>
+          <w:sz w:val="21"/>
+          <w:szCs w:val="21"/>
+          <w:lang w:eastAsia="pt-BR"/>
+          <w14:ligatures w14:val="none"/>
+        </w:rPr>
+        <w:t>.</w:t>
       </w:r>
     </w:p>
     <w:p>
@@ -647,7 +1141,85 @@
           <w:lang w:eastAsia="pt-BR"/>
           <w14:ligatures w14:val="none"/>
         </w:rPr>
-        <w:t>A semântica nos permite descrever mais precisamente o nosso conteúdo, agora um bloco de texto não é apenas uma div, agora é um article e tem mais significado assim. E temos vários elementos para ressignificar as divs:</w:t>
+        <w:t xml:space="preserve">A semântica nos permite descrever mais precisamente o nosso conteúdo, agora um bloco de texto não é apenas uma </w:t>
+      </w:r>
+      <w:proofErr w:type="spellStart"/>
+      <w:r>
+        <w:rPr>
+          <w:rFonts w:ascii="Arial" w:eastAsia="Times New Roman" w:hAnsi="Arial" w:cs="Arial"/>
+          <w:color w:val="23282C"/>
+          <w:kern w:val="0"/>
+          <w:sz w:val="21"/>
+          <w:szCs w:val="21"/>
+          <w:lang w:eastAsia="pt-BR"/>
+          <w14:ligatures w14:val="none"/>
+        </w:rPr>
+        <w:t>div</w:t>
+      </w:r>
+      <w:proofErr w:type="spellEnd"/>
+      <w:r>
+        <w:rPr>
+          <w:rFonts w:ascii="Arial" w:eastAsia="Times New Roman" w:hAnsi="Arial" w:cs="Arial"/>
+          <w:color w:val="23282C"/>
+          <w:kern w:val="0"/>
+          <w:sz w:val="21"/>
+          <w:szCs w:val="21"/>
+          <w:lang w:eastAsia="pt-BR"/>
+          <w14:ligatures w14:val="none"/>
+        </w:rPr>
+        <w:t xml:space="preserve">, agora é um </w:t>
+      </w:r>
+      <w:proofErr w:type="spellStart"/>
+      <w:r>
+        <w:rPr>
+          <w:rFonts w:ascii="Arial" w:eastAsia="Times New Roman" w:hAnsi="Arial" w:cs="Arial"/>
+          <w:color w:val="23282C"/>
+          <w:kern w:val="0"/>
+          <w:sz w:val="21"/>
+          <w:szCs w:val="21"/>
+          <w:lang w:eastAsia="pt-BR"/>
+          <w14:ligatures w14:val="none"/>
+        </w:rPr>
+        <w:t>article</w:t>
+      </w:r>
+      <w:proofErr w:type="spellEnd"/>
+      <w:r>
+        <w:rPr>
+          <w:rFonts w:ascii="Arial" w:eastAsia="Times New Roman" w:hAnsi="Arial" w:cs="Arial"/>
+          <w:color w:val="23282C"/>
+          <w:kern w:val="0"/>
+          <w:sz w:val="21"/>
+          <w:szCs w:val="21"/>
+          <w:lang w:eastAsia="pt-BR"/>
+          <w14:ligatures w14:val="none"/>
+        </w:rPr>
+        <w:t xml:space="preserve"> e tem mais significado assim. E temos vários elementos para ressignificar as </w:t>
+      </w:r>
+      <w:proofErr w:type="spellStart"/>
+      <w:r>
+        <w:rPr>
+          <w:rFonts w:ascii="Arial" w:eastAsia="Times New Roman" w:hAnsi="Arial" w:cs="Arial"/>
+          <w:color w:val="23282C"/>
+          <w:kern w:val="0"/>
+          <w:sz w:val="21"/>
+          <w:szCs w:val="21"/>
+          <w:lang w:eastAsia="pt-BR"/>
+          <w14:ligatures w14:val="none"/>
+        </w:rPr>
+        <w:t>divs</w:t>
+      </w:r>
+      <w:proofErr w:type="spellEnd"/>
+      <w:r>
+        <w:rPr>
+          <w:rFonts w:ascii="Arial" w:eastAsia="Times New Roman" w:hAnsi="Arial" w:cs="Arial"/>
+          <w:color w:val="23282C"/>
+          <w:kern w:val="0"/>
+          <w:sz w:val="21"/>
+          <w:szCs w:val="21"/>
+          <w:lang w:eastAsia="pt-BR"/>
+          <w14:ligatures w14:val="none"/>
+        </w:rPr>
+        <w:t>:</w:t>
       </w:r>
     </w:p>
     <w:p>
@@ -676,50 +1248,9 @@
           <w:lang w:eastAsia="pt-BR"/>
           <w14:ligatures w14:val="none"/>
         </w:rPr>
-        <w:t>&lt;section&gt;</w:t>
-      </w:r>
-    </w:p>
-    <w:p>
-      <w:pPr>
-        <w:shd w:val="clear" w:color="auto" w:fill="FFFFFF"/>
-        <w:spacing w:before="100" w:beforeAutospacing="1" w:after="100" w:afterAutospacing="1" w:line="240" w:lineRule="auto"/>
-        <w:rPr>
-          <w:rFonts w:ascii="Arial" w:eastAsia="Times New Roman" w:hAnsi="Arial" w:cs="Arial"/>
-          <w:color w:val="23282C"/>
-          <w:kern w:val="0"/>
-          <w:sz w:val="21"/>
-          <w:szCs w:val="21"/>
-          <w:lang w:eastAsia="pt-BR"/>
-          <w14:ligatures w14:val="none"/>
-        </w:rPr>
-      </w:pPr>
-      <w:r>
-        <w:rPr>
-          <w:rFonts w:ascii="Arial" w:eastAsia="Times New Roman" w:hAnsi="Arial" w:cs="Arial"/>
-          <w:color w:val="23282C"/>
-          <w:kern w:val="0"/>
-          <w:sz w:val="21"/>
-          <w:szCs w:val="21"/>
-          <w:lang w:eastAsia="pt-BR"/>
-          <w14:ligatures w14:val="none"/>
-        </w:rPr>
-        <w:t>Representa uma seção genérica de conteúdo quando não houver um elemento mais específico para isso.</w:t>
-      </w:r>
-    </w:p>
-    <w:p>
-      <w:pPr>
-        <w:shd w:val="clear" w:color="auto" w:fill="FFFFFF"/>
-        <w:spacing w:before="100" w:beforeAutospacing="1" w:after="100" w:afterAutospacing="1" w:line="240" w:lineRule="auto"/>
-        <w:rPr>
-          <w:rFonts w:ascii="Arial" w:eastAsia="Times New Roman" w:hAnsi="Arial" w:cs="Arial"/>
-          <w:color w:val="23282C"/>
-          <w:kern w:val="0"/>
-          <w:sz w:val="21"/>
-          <w:szCs w:val="21"/>
-          <w:lang w:eastAsia="pt-BR"/>
-          <w14:ligatures w14:val="none"/>
-        </w:rPr>
-      </w:pPr>
+        <w:t>&lt;</w:t>
+      </w:r>
+      <w:proofErr w:type="spellStart"/>
       <w:r>
         <w:rPr>
           <w:rFonts w:ascii="Arial" w:eastAsia="Times New Roman" w:hAnsi="Arial" w:cs="Arial"/>
@@ -732,50 +1263,9 @@
           <w:lang w:eastAsia="pt-BR"/>
           <w14:ligatures w14:val="none"/>
         </w:rPr>
-        <w:t>&lt;header&gt;</w:t>
-      </w:r>
-    </w:p>
-    <w:p>
-      <w:pPr>
-        <w:shd w:val="clear" w:color="auto" w:fill="FFFFFF"/>
-        <w:spacing w:before="100" w:beforeAutospacing="1" w:after="100" w:afterAutospacing="1" w:line="240" w:lineRule="auto"/>
-        <w:rPr>
-          <w:rFonts w:ascii="Arial" w:eastAsia="Times New Roman" w:hAnsi="Arial" w:cs="Arial"/>
-          <w:color w:val="23282C"/>
-          <w:kern w:val="0"/>
-          <w:sz w:val="21"/>
-          <w:szCs w:val="21"/>
-          <w:lang w:eastAsia="pt-BR"/>
-          <w14:ligatures w14:val="none"/>
-        </w:rPr>
-      </w:pPr>
-      <w:r>
-        <w:rPr>
-          <w:rFonts w:ascii="Arial" w:eastAsia="Times New Roman" w:hAnsi="Arial" w:cs="Arial"/>
-          <w:color w:val="23282C"/>
-          <w:kern w:val="0"/>
-          <w:sz w:val="21"/>
-          <w:szCs w:val="21"/>
-          <w:lang w:eastAsia="pt-BR"/>
-          <w14:ligatures w14:val="none"/>
-        </w:rPr>
-        <w:t>É o cabeçalho da página ou de uma seção da página e normalmente contém logotipos, menus, campos de busca.</w:t>
-      </w:r>
-    </w:p>
-    <w:p>
-      <w:pPr>
-        <w:shd w:val="clear" w:color="auto" w:fill="FFFFFF"/>
-        <w:spacing w:before="100" w:beforeAutospacing="1" w:after="100" w:afterAutospacing="1" w:line="240" w:lineRule="auto"/>
-        <w:rPr>
-          <w:rFonts w:ascii="Arial" w:eastAsia="Times New Roman" w:hAnsi="Arial" w:cs="Arial"/>
-          <w:color w:val="23282C"/>
-          <w:kern w:val="0"/>
-          <w:sz w:val="21"/>
-          <w:szCs w:val="21"/>
-          <w:lang w:eastAsia="pt-BR"/>
-          <w14:ligatures w14:val="none"/>
-        </w:rPr>
-      </w:pPr>
+        <w:t>section</w:t>
+      </w:r>
+      <w:proofErr w:type="spellEnd"/>
       <w:r>
         <w:rPr>
           <w:rFonts w:ascii="Arial" w:eastAsia="Times New Roman" w:hAnsi="Arial" w:cs="Arial"/>
@@ -788,34 +1278,34 @@
           <w:lang w:eastAsia="pt-BR"/>
           <w14:ligatures w14:val="none"/>
         </w:rPr>
-        <w:t>&lt;article&gt;</w:t>
-      </w:r>
-    </w:p>
-    <w:p>
-      <w:pPr>
-        <w:shd w:val="clear" w:color="auto" w:fill="FFFFFF"/>
-        <w:spacing w:before="100" w:beforeAutospacing="1" w:after="100" w:afterAutospacing="1" w:line="240" w:lineRule="auto"/>
-        <w:rPr>
-          <w:rFonts w:ascii="Arial" w:eastAsia="Times New Roman" w:hAnsi="Arial" w:cs="Arial"/>
-          <w:color w:val="23282C"/>
-          <w:kern w:val="0"/>
-          <w:sz w:val="21"/>
-          <w:szCs w:val="21"/>
-          <w:lang w:eastAsia="pt-BR"/>
-          <w14:ligatures w14:val="none"/>
-        </w:rPr>
-      </w:pPr>
-      <w:r>
-        <w:rPr>
-          <w:rFonts w:ascii="Arial" w:eastAsia="Times New Roman" w:hAnsi="Arial" w:cs="Arial"/>
-          <w:color w:val="23282C"/>
-          <w:kern w:val="0"/>
-          <w:sz w:val="21"/>
-          <w:szCs w:val="21"/>
-          <w:lang w:eastAsia="pt-BR"/>
-          <w14:ligatures w14:val="none"/>
-        </w:rPr>
-        <w:t>Representa um conteúdo independente e de maior relevância dentro de uma página, como um post de blog, uma notícia em uma barra lateral ou um bloco de comentários. Um article pode conter outros elementos, como header, cabeçalhos, parágrafos e imagens.</w:t>
+        <w:t>&gt;</w:t>
+      </w:r>
+    </w:p>
+    <w:p>
+      <w:pPr>
+        <w:shd w:val="clear" w:color="auto" w:fill="FFFFFF"/>
+        <w:spacing w:before="100" w:beforeAutospacing="1" w:after="100" w:afterAutospacing="1" w:line="240" w:lineRule="auto"/>
+        <w:rPr>
+          <w:rFonts w:ascii="Arial" w:eastAsia="Times New Roman" w:hAnsi="Arial" w:cs="Arial"/>
+          <w:color w:val="23282C"/>
+          <w:kern w:val="0"/>
+          <w:sz w:val="21"/>
+          <w:szCs w:val="21"/>
+          <w:lang w:eastAsia="pt-BR"/>
+          <w14:ligatures w14:val="none"/>
+        </w:rPr>
+      </w:pPr>
+      <w:r>
+        <w:rPr>
+          <w:rFonts w:ascii="Arial" w:eastAsia="Times New Roman" w:hAnsi="Arial" w:cs="Arial"/>
+          <w:color w:val="23282C"/>
+          <w:kern w:val="0"/>
+          <w:sz w:val="21"/>
+          <w:szCs w:val="21"/>
+          <w:lang w:eastAsia="pt-BR"/>
+          <w14:ligatures w14:val="none"/>
+        </w:rPr>
+        <w:t>Representa uma seção genérica de conteúdo quando não houver um elemento mais específico para isso.</w:t>
       </w:r>
     </w:p>
     <w:p>
@@ -844,34 +1334,34 @@
           <w:lang w:eastAsia="pt-BR"/>
           <w14:ligatures w14:val="none"/>
         </w:rPr>
-        <w:t>&lt;aside&gt;</w:t>
-      </w:r>
-    </w:p>
-    <w:p>
-      <w:pPr>
-        <w:shd w:val="clear" w:color="auto" w:fill="FFFFFF"/>
-        <w:spacing w:before="100" w:beforeAutospacing="1" w:after="100" w:afterAutospacing="1" w:line="240" w:lineRule="auto"/>
-        <w:rPr>
-          <w:rFonts w:ascii="Arial" w:eastAsia="Times New Roman" w:hAnsi="Arial" w:cs="Arial"/>
-          <w:color w:val="23282C"/>
-          <w:kern w:val="0"/>
-          <w:sz w:val="21"/>
-          <w:szCs w:val="21"/>
-          <w:lang w:eastAsia="pt-BR"/>
-          <w14:ligatures w14:val="none"/>
-        </w:rPr>
-      </w:pPr>
-      <w:r>
-        <w:rPr>
-          <w:rFonts w:ascii="Arial" w:eastAsia="Times New Roman" w:hAnsi="Arial" w:cs="Arial"/>
-          <w:color w:val="23282C"/>
-          <w:kern w:val="0"/>
-          <w:sz w:val="21"/>
-          <w:szCs w:val="21"/>
-          <w:lang w:eastAsia="pt-BR"/>
-          <w14:ligatures w14:val="none"/>
-        </w:rPr>
-        <w:t>É uma seção que engloba conteúdos relacionados ao conteúdo principal, como artigos relacionados, biografia do autor e publicidade. Normalmente são representadas como barras laterais.</w:t>
+        <w:t>&lt;header&gt;</w:t>
+      </w:r>
+    </w:p>
+    <w:p>
+      <w:pPr>
+        <w:shd w:val="clear" w:color="auto" w:fill="FFFFFF"/>
+        <w:spacing w:before="100" w:beforeAutospacing="1" w:after="100" w:afterAutospacing="1" w:line="240" w:lineRule="auto"/>
+        <w:rPr>
+          <w:rFonts w:ascii="Arial" w:eastAsia="Times New Roman" w:hAnsi="Arial" w:cs="Arial"/>
+          <w:color w:val="23282C"/>
+          <w:kern w:val="0"/>
+          <w:sz w:val="21"/>
+          <w:szCs w:val="21"/>
+          <w:lang w:eastAsia="pt-BR"/>
+          <w14:ligatures w14:val="none"/>
+        </w:rPr>
+      </w:pPr>
+      <w:r>
+        <w:rPr>
+          <w:rFonts w:ascii="Arial" w:eastAsia="Times New Roman" w:hAnsi="Arial" w:cs="Arial"/>
+          <w:color w:val="23282C"/>
+          <w:kern w:val="0"/>
+          <w:sz w:val="21"/>
+          <w:szCs w:val="21"/>
+          <w:lang w:eastAsia="pt-BR"/>
+          <w14:ligatures w14:val="none"/>
+        </w:rPr>
+        <w:t>É o cabeçalho da página ou de uma seção da página e normalmente contém logotipos, menus, campos de busca.</w:t>
       </w:r>
     </w:p>
     <w:p>
@@ -900,34 +1390,340 @@
           <w:lang w:eastAsia="pt-BR"/>
           <w14:ligatures w14:val="none"/>
         </w:rPr>
-        <w:t>&lt;footer&gt;</w:t>
-      </w:r>
-    </w:p>
-    <w:p>
-      <w:pPr>
-        <w:shd w:val="clear" w:color="auto" w:fill="FFFFFF"/>
-        <w:spacing w:before="100" w:beforeAutospacing="1" w:after="100" w:afterAutospacing="1" w:line="240" w:lineRule="auto"/>
-        <w:rPr>
-          <w:rFonts w:ascii="Arial" w:eastAsia="Times New Roman" w:hAnsi="Arial" w:cs="Arial"/>
-          <w:color w:val="23282C"/>
-          <w:kern w:val="0"/>
-          <w:sz w:val="21"/>
-          <w:szCs w:val="21"/>
-          <w:lang w:eastAsia="pt-BR"/>
-          <w14:ligatures w14:val="none"/>
-        </w:rPr>
-      </w:pPr>
-      <w:r>
-        <w:rPr>
-          <w:rFonts w:ascii="Arial" w:eastAsia="Times New Roman" w:hAnsi="Arial" w:cs="Arial"/>
-          <w:color w:val="23282C"/>
-          <w:kern w:val="0"/>
-          <w:sz w:val="21"/>
-          <w:szCs w:val="21"/>
-          <w:lang w:eastAsia="pt-BR"/>
-          <w14:ligatures w14:val="none"/>
-        </w:rPr>
-        <w:t>Esse elemento representa o rodapé do conteúdo ou de parte dele, pois ele é aceito dentro de vários elementos, como article e section e até do body. Exemplos de conteúdo de um &lt;footer&gt; são informações de autor e </w:t>
+        <w:t>&lt;</w:t>
+      </w:r>
+      <w:proofErr w:type="spellStart"/>
+      <w:r>
+        <w:rPr>
+          <w:rFonts w:ascii="Arial" w:eastAsia="Times New Roman" w:hAnsi="Arial" w:cs="Arial"/>
+          <w:b/>
+          <w:bCs/>
+          <w:color w:val="23282C"/>
+          <w:kern w:val="0"/>
+          <w:sz w:val="21"/>
+          <w:szCs w:val="21"/>
+          <w:lang w:eastAsia="pt-BR"/>
+          <w14:ligatures w14:val="none"/>
+        </w:rPr>
+        <w:t>article</w:t>
+      </w:r>
+      <w:proofErr w:type="spellEnd"/>
+      <w:r>
+        <w:rPr>
+          <w:rFonts w:ascii="Arial" w:eastAsia="Times New Roman" w:hAnsi="Arial" w:cs="Arial"/>
+          <w:b/>
+          <w:bCs/>
+          <w:color w:val="23282C"/>
+          <w:kern w:val="0"/>
+          <w:sz w:val="21"/>
+          <w:szCs w:val="21"/>
+          <w:lang w:eastAsia="pt-BR"/>
+          <w14:ligatures w14:val="none"/>
+        </w:rPr>
+        <w:t>&gt;</w:t>
+      </w:r>
+    </w:p>
+    <w:p>
+      <w:pPr>
+        <w:shd w:val="clear" w:color="auto" w:fill="FFFFFF"/>
+        <w:spacing w:before="100" w:beforeAutospacing="1" w:after="100" w:afterAutospacing="1" w:line="240" w:lineRule="auto"/>
+        <w:rPr>
+          <w:rFonts w:ascii="Arial" w:eastAsia="Times New Roman" w:hAnsi="Arial" w:cs="Arial"/>
+          <w:color w:val="23282C"/>
+          <w:kern w:val="0"/>
+          <w:sz w:val="21"/>
+          <w:szCs w:val="21"/>
+          <w:lang w:eastAsia="pt-BR"/>
+          <w14:ligatures w14:val="none"/>
+        </w:rPr>
+      </w:pPr>
+      <w:r>
+        <w:rPr>
+          <w:rFonts w:ascii="Arial" w:eastAsia="Times New Roman" w:hAnsi="Arial" w:cs="Arial"/>
+          <w:color w:val="23282C"/>
+          <w:kern w:val="0"/>
+          <w:sz w:val="21"/>
+          <w:szCs w:val="21"/>
+          <w:lang w:eastAsia="pt-BR"/>
+          <w14:ligatures w14:val="none"/>
+        </w:rPr>
+        <w:t xml:space="preserve">Representa um conteúdo independente e de maior relevância dentro de uma página, como um post de blog, uma notícia em uma barra lateral ou um bloco de comentários. Um </w:t>
+      </w:r>
+      <w:proofErr w:type="spellStart"/>
+      <w:r>
+        <w:rPr>
+          <w:rFonts w:ascii="Arial" w:eastAsia="Times New Roman" w:hAnsi="Arial" w:cs="Arial"/>
+          <w:color w:val="23282C"/>
+          <w:kern w:val="0"/>
+          <w:sz w:val="21"/>
+          <w:szCs w:val="21"/>
+          <w:lang w:eastAsia="pt-BR"/>
+          <w14:ligatures w14:val="none"/>
+        </w:rPr>
+        <w:t>article</w:t>
+      </w:r>
+      <w:proofErr w:type="spellEnd"/>
+      <w:r>
+        <w:rPr>
+          <w:rFonts w:ascii="Arial" w:eastAsia="Times New Roman" w:hAnsi="Arial" w:cs="Arial"/>
+          <w:color w:val="23282C"/>
+          <w:kern w:val="0"/>
+          <w:sz w:val="21"/>
+          <w:szCs w:val="21"/>
+          <w:lang w:eastAsia="pt-BR"/>
+          <w14:ligatures w14:val="none"/>
+        </w:rPr>
+        <w:t xml:space="preserve"> pode conter outros elementos, como header, cabeçalhos, parágrafos e imagens.</w:t>
+      </w:r>
+    </w:p>
+    <w:p>
+      <w:pPr>
+        <w:shd w:val="clear" w:color="auto" w:fill="FFFFFF"/>
+        <w:spacing w:before="100" w:beforeAutospacing="1" w:after="100" w:afterAutospacing="1" w:line="240" w:lineRule="auto"/>
+        <w:rPr>
+          <w:rFonts w:ascii="Arial" w:eastAsia="Times New Roman" w:hAnsi="Arial" w:cs="Arial"/>
+          <w:color w:val="23282C"/>
+          <w:kern w:val="0"/>
+          <w:sz w:val="21"/>
+          <w:szCs w:val="21"/>
+          <w:lang w:eastAsia="pt-BR"/>
+          <w14:ligatures w14:val="none"/>
+        </w:rPr>
+      </w:pPr>
+      <w:r>
+        <w:rPr>
+          <w:rFonts w:ascii="Arial" w:eastAsia="Times New Roman" w:hAnsi="Arial" w:cs="Arial"/>
+          <w:b/>
+          <w:bCs/>
+          <w:color w:val="23282C"/>
+          <w:kern w:val="0"/>
+          <w:sz w:val="21"/>
+          <w:szCs w:val="21"/>
+          <w:lang w:eastAsia="pt-BR"/>
+          <w14:ligatures w14:val="none"/>
+        </w:rPr>
+        <w:t>&lt;</w:t>
+      </w:r>
+      <w:proofErr w:type="spellStart"/>
+      <w:r>
+        <w:rPr>
+          <w:rFonts w:ascii="Arial" w:eastAsia="Times New Roman" w:hAnsi="Arial" w:cs="Arial"/>
+          <w:b/>
+          <w:bCs/>
+          <w:color w:val="23282C"/>
+          <w:kern w:val="0"/>
+          <w:sz w:val="21"/>
+          <w:szCs w:val="21"/>
+          <w:lang w:eastAsia="pt-BR"/>
+          <w14:ligatures w14:val="none"/>
+        </w:rPr>
+        <w:t>aside</w:t>
+      </w:r>
+      <w:proofErr w:type="spellEnd"/>
+      <w:r>
+        <w:rPr>
+          <w:rFonts w:ascii="Arial" w:eastAsia="Times New Roman" w:hAnsi="Arial" w:cs="Arial"/>
+          <w:b/>
+          <w:bCs/>
+          <w:color w:val="23282C"/>
+          <w:kern w:val="0"/>
+          <w:sz w:val="21"/>
+          <w:szCs w:val="21"/>
+          <w:lang w:eastAsia="pt-BR"/>
+          <w14:ligatures w14:val="none"/>
+        </w:rPr>
+        <w:t>&gt;</w:t>
+      </w:r>
+    </w:p>
+    <w:p>
+      <w:pPr>
+        <w:shd w:val="clear" w:color="auto" w:fill="FFFFFF"/>
+        <w:spacing w:before="100" w:beforeAutospacing="1" w:after="100" w:afterAutospacing="1" w:line="240" w:lineRule="auto"/>
+        <w:rPr>
+          <w:rFonts w:ascii="Arial" w:eastAsia="Times New Roman" w:hAnsi="Arial" w:cs="Arial"/>
+          <w:color w:val="23282C"/>
+          <w:kern w:val="0"/>
+          <w:sz w:val="21"/>
+          <w:szCs w:val="21"/>
+          <w:lang w:eastAsia="pt-BR"/>
+          <w14:ligatures w14:val="none"/>
+        </w:rPr>
+      </w:pPr>
+      <w:r>
+        <w:rPr>
+          <w:rFonts w:ascii="Arial" w:eastAsia="Times New Roman" w:hAnsi="Arial" w:cs="Arial"/>
+          <w:color w:val="23282C"/>
+          <w:kern w:val="0"/>
+          <w:sz w:val="21"/>
+          <w:szCs w:val="21"/>
+          <w:lang w:eastAsia="pt-BR"/>
+          <w14:ligatures w14:val="none"/>
+        </w:rPr>
+        <w:t>É uma seção que engloba conteúdos relacionados ao conteúdo principal, como artigos relacionados, biografia do autor e publicidade. Normalmente são representadas como barras laterais.</w:t>
+      </w:r>
+    </w:p>
+    <w:p>
+      <w:pPr>
+        <w:shd w:val="clear" w:color="auto" w:fill="FFFFFF"/>
+        <w:spacing w:before="100" w:beforeAutospacing="1" w:after="100" w:afterAutospacing="1" w:line="240" w:lineRule="auto"/>
+        <w:rPr>
+          <w:rFonts w:ascii="Arial" w:eastAsia="Times New Roman" w:hAnsi="Arial" w:cs="Arial"/>
+          <w:color w:val="23282C"/>
+          <w:kern w:val="0"/>
+          <w:sz w:val="21"/>
+          <w:szCs w:val="21"/>
+          <w:lang w:eastAsia="pt-BR"/>
+          <w14:ligatures w14:val="none"/>
+        </w:rPr>
+      </w:pPr>
+      <w:r>
+        <w:rPr>
+          <w:rFonts w:ascii="Arial" w:eastAsia="Times New Roman" w:hAnsi="Arial" w:cs="Arial"/>
+          <w:b/>
+          <w:bCs/>
+          <w:color w:val="23282C"/>
+          <w:kern w:val="0"/>
+          <w:sz w:val="21"/>
+          <w:szCs w:val="21"/>
+          <w:lang w:eastAsia="pt-BR"/>
+          <w14:ligatures w14:val="none"/>
+        </w:rPr>
+        <w:t>&lt;</w:t>
+      </w:r>
+      <w:proofErr w:type="spellStart"/>
+      <w:r>
+        <w:rPr>
+          <w:rFonts w:ascii="Arial" w:eastAsia="Times New Roman" w:hAnsi="Arial" w:cs="Arial"/>
+          <w:b/>
+          <w:bCs/>
+          <w:color w:val="23282C"/>
+          <w:kern w:val="0"/>
+          <w:sz w:val="21"/>
+          <w:szCs w:val="21"/>
+          <w:lang w:eastAsia="pt-BR"/>
+          <w14:ligatures w14:val="none"/>
+        </w:rPr>
+        <w:t>footer</w:t>
+      </w:r>
+      <w:proofErr w:type="spellEnd"/>
+      <w:r>
+        <w:rPr>
+          <w:rFonts w:ascii="Arial" w:eastAsia="Times New Roman" w:hAnsi="Arial" w:cs="Arial"/>
+          <w:b/>
+          <w:bCs/>
+          <w:color w:val="23282C"/>
+          <w:kern w:val="0"/>
+          <w:sz w:val="21"/>
+          <w:szCs w:val="21"/>
+          <w:lang w:eastAsia="pt-BR"/>
+          <w14:ligatures w14:val="none"/>
+        </w:rPr>
+        <w:t>&gt;</w:t>
+      </w:r>
+    </w:p>
+    <w:p>
+      <w:pPr>
+        <w:shd w:val="clear" w:color="auto" w:fill="FFFFFF"/>
+        <w:spacing w:before="100" w:beforeAutospacing="1" w:after="100" w:afterAutospacing="1" w:line="240" w:lineRule="auto"/>
+        <w:rPr>
+          <w:rFonts w:ascii="Arial" w:eastAsia="Times New Roman" w:hAnsi="Arial" w:cs="Arial"/>
+          <w:color w:val="23282C"/>
+          <w:kern w:val="0"/>
+          <w:sz w:val="21"/>
+          <w:szCs w:val="21"/>
+          <w:lang w:eastAsia="pt-BR"/>
+          <w14:ligatures w14:val="none"/>
+        </w:rPr>
+      </w:pPr>
+      <w:r>
+        <w:rPr>
+          <w:rFonts w:ascii="Arial" w:eastAsia="Times New Roman" w:hAnsi="Arial" w:cs="Arial"/>
+          <w:color w:val="23282C"/>
+          <w:kern w:val="0"/>
+          <w:sz w:val="21"/>
+          <w:szCs w:val="21"/>
+          <w:lang w:eastAsia="pt-BR"/>
+          <w14:ligatures w14:val="none"/>
+        </w:rPr>
+        <w:t xml:space="preserve">Esse elemento representa o rodapé do conteúdo ou de parte dele, pois ele é aceito dentro de vários elementos, como </w:t>
+      </w:r>
+      <w:proofErr w:type="spellStart"/>
+      <w:r>
+        <w:rPr>
+          <w:rFonts w:ascii="Arial" w:eastAsia="Times New Roman" w:hAnsi="Arial" w:cs="Arial"/>
+          <w:color w:val="23282C"/>
+          <w:kern w:val="0"/>
+          <w:sz w:val="21"/>
+          <w:szCs w:val="21"/>
+          <w:lang w:eastAsia="pt-BR"/>
+          <w14:ligatures w14:val="none"/>
+        </w:rPr>
+        <w:t>article</w:t>
+      </w:r>
+      <w:proofErr w:type="spellEnd"/>
+      <w:r>
+        <w:rPr>
+          <w:rFonts w:ascii="Arial" w:eastAsia="Times New Roman" w:hAnsi="Arial" w:cs="Arial"/>
+          <w:color w:val="23282C"/>
+          <w:kern w:val="0"/>
+          <w:sz w:val="21"/>
+          <w:szCs w:val="21"/>
+          <w:lang w:eastAsia="pt-BR"/>
+          <w14:ligatures w14:val="none"/>
+        </w:rPr>
+        <w:t xml:space="preserve"> e </w:t>
+      </w:r>
+      <w:proofErr w:type="spellStart"/>
+      <w:r>
+        <w:rPr>
+          <w:rFonts w:ascii="Arial" w:eastAsia="Times New Roman" w:hAnsi="Arial" w:cs="Arial"/>
+          <w:color w:val="23282C"/>
+          <w:kern w:val="0"/>
+          <w:sz w:val="21"/>
+          <w:szCs w:val="21"/>
+          <w:lang w:eastAsia="pt-BR"/>
+          <w14:ligatures w14:val="none"/>
+        </w:rPr>
+        <w:t>section</w:t>
+      </w:r>
+      <w:proofErr w:type="spellEnd"/>
+      <w:r>
+        <w:rPr>
+          <w:rFonts w:ascii="Arial" w:eastAsia="Times New Roman" w:hAnsi="Arial" w:cs="Arial"/>
+          <w:color w:val="23282C"/>
+          <w:kern w:val="0"/>
+          <w:sz w:val="21"/>
+          <w:szCs w:val="21"/>
+          <w:lang w:eastAsia="pt-BR"/>
+          <w14:ligatures w14:val="none"/>
+        </w:rPr>
+        <w:t xml:space="preserve"> e até do body. Exemplos de conteúdo de um &lt;</w:t>
+      </w:r>
+      <w:proofErr w:type="spellStart"/>
+      <w:r>
+        <w:rPr>
+          <w:rFonts w:ascii="Arial" w:eastAsia="Times New Roman" w:hAnsi="Arial" w:cs="Arial"/>
+          <w:color w:val="23282C"/>
+          <w:kern w:val="0"/>
+          <w:sz w:val="21"/>
+          <w:szCs w:val="21"/>
+          <w:lang w:eastAsia="pt-BR"/>
+          <w14:ligatures w14:val="none"/>
+        </w:rPr>
+        <w:t>footer</w:t>
+      </w:r>
+      <w:proofErr w:type="spellEnd"/>
+      <w:r>
+        <w:rPr>
+          <w:rFonts w:ascii="Arial" w:eastAsia="Times New Roman" w:hAnsi="Arial" w:cs="Arial"/>
+          <w:color w:val="23282C"/>
+          <w:kern w:val="0"/>
+          <w:sz w:val="21"/>
+          <w:szCs w:val="21"/>
+          <w:lang w:eastAsia="pt-BR"/>
+          <w14:ligatures w14:val="none"/>
+        </w:rPr>
+        <w:t>&gt; são informações de autor e </w:t>
       </w:r>
       <w:r>
         <w:rPr>
@@ -1149,88 +1945,192 @@
           <w:lang w:eastAsia="pt-BR"/>
           <w14:ligatures w14:val="none"/>
         </w:rPr>
-        <w:t>Depois criaremos a lista de postagens: abrimos um elemento section e dentro dele adicionamos outro &lt;header&gt; contendo um &lt;h2&gt;. Notem que eu posso ter mais de um &lt;header&gt; na página.</w:t>
-      </w:r>
-    </w:p>
-    <w:p>
-      <w:pPr>
-        <w:shd w:val="clear" w:color="auto" w:fill="FFFFFF"/>
-        <w:spacing w:before="100" w:beforeAutospacing="1" w:after="100" w:afterAutospacing="1" w:line="240" w:lineRule="auto"/>
-        <w:rPr>
-          <w:rFonts w:ascii="Arial" w:eastAsia="Times New Roman" w:hAnsi="Arial" w:cs="Arial"/>
-          <w:color w:val="23282C"/>
-          <w:kern w:val="0"/>
-          <w:sz w:val="21"/>
-          <w:szCs w:val="21"/>
-          <w:lang w:eastAsia="pt-BR"/>
-          <w14:ligatures w14:val="none"/>
-        </w:rPr>
-      </w:pPr>
-      <w:r>
-        <w:rPr>
-          <w:rFonts w:ascii="Arial" w:eastAsia="Times New Roman" w:hAnsi="Arial" w:cs="Arial"/>
-          <w:color w:val="23282C"/>
-          <w:kern w:val="0"/>
-          <w:sz w:val="21"/>
-          <w:szCs w:val="21"/>
-          <w:lang w:eastAsia="pt-BR"/>
-          <w14:ligatures w14:val="none"/>
-        </w:rPr>
-        <w:t>Para criar nossa postagem adicionamos um &lt;article&gt; com um &lt;header&gt; e um &lt;h3&gt;.</w:t>
-      </w:r>
-    </w:p>
-    <w:p>
-      <w:pPr>
-        <w:shd w:val="clear" w:color="auto" w:fill="FFFFFF"/>
-        <w:spacing w:before="100" w:beforeAutospacing="1" w:after="100" w:afterAutospacing="1" w:line="240" w:lineRule="auto"/>
-        <w:rPr>
-          <w:rFonts w:ascii="Arial" w:eastAsia="Times New Roman" w:hAnsi="Arial" w:cs="Arial"/>
-          <w:color w:val="23282C"/>
-          <w:kern w:val="0"/>
-          <w:sz w:val="21"/>
-          <w:szCs w:val="21"/>
-          <w:lang w:eastAsia="pt-BR"/>
-          <w14:ligatures w14:val="none"/>
-        </w:rPr>
-      </w:pPr>
-      <w:r>
-        <w:rPr>
-          <w:rFonts w:ascii="Arial" w:eastAsia="Times New Roman" w:hAnsi="Arial" w:cs="Arial"/>
-          <w:color w:val="23282C"/>
-          <w:kern w:val="0"/>
-          <w:sz w:val="21"/>
-          <w:szCs w:val="21"/>
-          <w:lang w:eastAsia="pt-BR"/>
-          <w14:ligatures w14:val="none"/>
-        </w:rPr>
-        <w:t>O último passo desta etapa é criar um rodapé para nossas informações de contato: crie um elemento footer antes de fechar o &lt;/body&gt;.</w:t>
-      </w:r>
-    </w:p>
-    <w:p>
-      <w:pPr>
-        <w:shd w:val="clear" w:color="auto" w:fill="FFFFFF"/>
-        <w:spacing w:before="100" w:beforeAutospacing="1" w:after="100" w:afterAutospacing="1" w:line="240" w:lineRule="auto"/>
-        <w:rPr>
-          <w:rFonts w:ascii="Arial" w:eastAsia="Times New Roman" w:hAnsi="Arial" w:cs="Arial"/>
-          <w:color w:val="23282C"/>
-          <w:kern w:val="0"/>
-          <w:sz w:val="21"/>
-          <w:szCs w:val="21"/>
-          <w:lang w:eastAsia="pt-BR"/>
-          <w14:ligatures w14:val="none"/>
-        </w:rPr>
-      </w:pPr>
-      <w:r>
-        <w:rPr>
-          <w:rFonts w:ascii="Arial" w:eastAsia="Times New Roman" w:hAnsi="Arial" w:cs="Arial"/>
-          <w:color w:val="23282C"/>
-          <w:kern w:val="0"/>
-          <w:sz w:val="21"/>
-          <w:szCs w:val="21"/>
-          <w:lang w:eastAsia="pt-BR"/>
-          <w14:ligatures w14:val="none"/>
-        </w:rPr>
-        <w:t>Não se preocupe com o layout e com conteúdo da página, nós vamos tratar isso mais a frente.</w:t>
+        <w:t xml:space="preserve">Depois criaremos a lista de postagens: abrimos um elemento </w:t>
+      </w:r>
+      <w:proofErr w:type="spellStart"/>
+      <w:r>
+        <w:rPr>
+          <w:rFonts w:ascii="Arial" w:eastAsia="Times New Roman" w:hAnsi="Arial" w:cs="Arial"/>
+          <w:color w:val="23282C"/>
+          <w:kern w:val="0"/>
+          <w:sz w:val="21"/>
+          <w:szCs w:val="21"/>
+          <w:lang w:eastAsia="pt-BR"/>
+          <w14:ligatures w14:val="none"/>
+        </w:rPr>
+        <w:t>section</w:t>
+      </w:r>
+      <w:proofErr w:type="spellEnd"/>
+      <w:r>
+        <w:rPr>
+          <w:rFonts w:ascii="Arial" w:eastAsia="Times New Roman" w:hAnsi="Arial" w:cs="Arial"/>
+          <w:color w:val="23282C"/>
+          <w:kern w:val="0"/>
+          <w:sz w:val="21"/>
+          <w:szCs w:val="21"/>
+          <w:lang w:eastAsia="pt-BR"/>
+          <w14:ligatures w14:val="none"/>
+        </w:rPr>
+        <w:t xml:space="preserve"> e dentro dele adicionamos outro &lt;header&gt; contendo um &lt;h2&gt;. Notem que eu posso ter mais de um &lt;header&gt; na página.</w:t>
+      </w:r>
+    </w:p>
+    <w:p>
+      <w:pPr>
+        <w:shd w:val="clear" w:color="auto" w:fill="FFFFFF"/>
+        <w:spacing w:before="100" w:beforeAutospacing="1" w:after="100" w:afterAutospacing="1" w:line="240" w:lineRule="auto"/>
+        <w:rPr>
+          <w:rFonts w:ascii="Arial" w:eastAsia="Times New Roman" w:hAnsi="Arial" w:cs="Arial"/>
+          <w:color w:val="23282C"/>
+          <w:kern w:val="0"/>
+          <w:sz w:val="21"/>
+          <w:szCs w:val="21"/>
+          <w:lang w:eastAsia="pt-BR"/>
+          <w14:ligatures w14:val="none"/>
+        </w:rPr>
+      </w:pPr>
+      <w:r>
+        <w:rPr>
+          <w:rFonts w:ascii="Arial" w:eastAsia="Times New Roman" w:hAnsi="Arial" w:cs="Arial"/>
+          <w:color w:val="23282C"/>
+          <w:kern w:val="0"/>
+          <w:sz w:val="21"/>
+          <w:szCs w:val="21"/>
+          <w:lang w:eastAsia="pt-BR"/>
+          <w14:ligatures w14:val="none"/>
+        </w:rPr>
+        <w:t>Para criar nossa postagem adicionamos um &lt;</w:t>
+      </w:r>
+      <w:proofErr w:type="spellStart"/>
+      <w:r>
+        <w:rPr>
+          <w:rFonts w:ascii="Arial" w:eastAsia="Times New Roman" w:hAnsi="Arial" w:cs="Arial"/>
+          <w:color w:val="23282C"/>
+          <w:kern w:val="0"/>
+          <w:sz w:val="21"/>
+          <w:szCs w:val="21"/>
+          <w:lang w:eastAsia="pt-BR"/>
+          <w14:ligatures w14:val="none"/>
+        </w:rPr>
+        <w:t>article</w:t>
+      </w:r>
+      <w:proofErr w:type="spellEnd"/>
+      <w:r>
+        <w:rPr>
+          <w:rFonts w:ascii="Arial" w:eastAsia="Times New Roman" w:hAnsi="Arial" w:cs="Arial"/>
+          <w:color w:val="23282C"/>
+          <w:kern w:val="0"/>
+          <w:sz w:val="21"/>
+          <w:szCs w:val="21"/>
+          <w:lang w:eastAsia="pt-BR"/>
+          <w14:ligatures w14:val="none"/>
+        </w:rPr>
+        <w:t>&gt; com um &lt;header&gt; e um &lt;h3&gt;.</w:t>
+      </w:r>
+    </w:p>
+    <w:p>
+      <w:pPr>
+        <w:shd w:val="clear" w:color="auto" w:fill="FFFFFF"/>
+        <w:spacing w:before="100" w:beforeAutospacing="1" w:after="100" w:afterAutospacing="1" w:line="240" w:lineRule="auto"/>
+        <w:rPr>
+          <w:rFonts w:ascii="Arial" w:eastAsia="Times New Roman" w:hAnsi="Arial" w:cs="Arial"/>
+          <w:color w:val="23282C"/>
+          <w:kern w:val="0"/>
+          <w:sz w:val="21"/>
+          <w:szCs w:val="21"/>
+          <w:lang w:eastAsia="pt-BR"/>
+          <w14:ligatures w14:val="none"/>
+        </w:rPr>
+      </w:pPr>
+      <w:r>
+        <w:rPr>
+          <w:rFonts w:ascii="Arial" w:eastAsia="Times New Roman" w:hAnsi="Arial" w:cs="Arial"/>
+          <w:color w:val="23282C"/>
+          <w:kern w:val="0"/>
+          <w:sz w:val="21"/>
+          <w:szCs w:val="21"/>
+          <w:lang w:eastAsia="pt-BR"/>
+          <w14:ligatures w14:val="none"/>
+        </w:rPr>
+        <w:t xml:space="preserve">O último passo desta etapa é criar um rodapé para nossas informações de contato: crie um elemento </w:t>
+      </w:r>
+      <w:proofErr w:type="spellStart"/>
+      <w:r>
+        <w:rPr>
+          <w:rFonts w:ascii="Arial" w:eastAsia="Times New Roman" w:hAnsi="Arial" w:cs="Arial"/>
+          <w:color w:val="23282C"/>
+          <w:kern w:val="0"/>
+          <w:sz w:val="21"/>
+          <w:szCs w:val="21"/>
+          <w:lang w:eastAsia="pt-BR"/>
+          <w14:ligatures w14:val="none"/>
+        </w:rPr>
+        <w:t>footer</w:t>
+      </w:r>
+      <w:proofErr w:type="spellEnd"/>
+      <w:r>
+        <w:rPr>
+          <w:rFonts w:ascii="Arial" w:eastAsia="Times New Roman" w:hAnsi="Arial" w:cs="Arial"/>
+          <w:color w:val="23282C"/>
+          <w:kern w:val="0"/>
+          <w:sz w:val="21"/>
+          <w:szCs w:val="21"/>
+          <w:lang w:eastAsia="pt-BR"/>
+          <w14:ligatures w14:val="none"/>
+        </w:rPr>
+        <w:t xml:space="preserve"> antes de fechar o &lt;/body&gt;.</w:t>
+      </w:r>
+    </w:p>
+    <w:p>
+      <w:pPr>
+        <w:shd w:val="clear" w:color="auto" w:fill="FFFFFF"/>
+        <w:spacing w:before="100" w:beforeAutospacing="1" w:after="100" w:afterAutospacing="1" w:line="240" w:lineRule="auto"/>
+        <w:rPr>
+          <w:rFonts w:ascii="Arial" w:eastAsia="Times New Roman" w:hAnsi="Arial" w:cs="Arial"/>
+          <w:color w:val="23282C"/>
+          <w:kern w:val="0"/>
+          <w:sz w:val="21"/>
+          <w:szCs w:val="21"/>
+          <w:lang w:eastAsia="pt-BR"/>
+          <w14:ligatures w14:val="none"/>
+        </w:rPr>
+      </w:pPr>
+      <w:r>
+        <w:rPr>
+          <w:rFonts w:ascii="Arial" w:eastAsia="Times New Roman" w:hAnsi="Arial" w:cs="Arial"/>
+          <w:color w:val="23282C"/>
+          <w:kern w:val="0"/>
+          <w:sz w:val="21"/>
+          <w:szCs w:val="21"/>
+          <w:lang w:eastAsia="pt-BR"/>
+          <w14:ligatures w14:val="none"/>
+        </w:rPr>
+        <w:t xml:space="preserve">Não se preocupe com o layout e com conteúdo da página, nós vamos tratar isso mais </w:t>
+      </w:r>
+      <w:proofErr w:type="spellStart"/>
+      <w:r>
+        <w:rPr>
+          <w:rFonts w:ascii="Arial" w:eastAsia="Times New Roman" w:hAnsi="Arial" w:cs="Arial"/>
+          <w:color w:val="23282C"/>
+          <w:kern w:val="0"/>
+          <w:sz w:val="21"/>
+          <w:szCs w:val="21"/>
+          <w:lang w:eastAsia="pt-BR"/>
+          <w14:ligatures w14:val="none"/>
+        </w:rPr>
+        <w:t>a</w:t>
+      </w:r>
+      <w:proofErr w:type="spellEnd"/>
+      <w:r>
+        <w:rPr>
+          <w:rFonts w:ascii="Arial" w:eastAsia="Times New Roman" w:hAnsi="Arial" w:cs="Arial"/>
+          <w:color w:val="23282C"/>
+          <w:kern w:val="0"/>
+          <w:sz w:val="21"/>
+          <w:szCs w:val="21"/>
+          <w:lang w:eastAsia="pt-BR"/>
+          <w14:ligatures w14:val="none"/>
+        </w:rPr>
+        <w:t xml:space="preserve"> frente.</w:t>
       </w:r>
     </w:p>
     <w:p>
@@ -1370,61 +2270,139 @@
           <w:lang w:eastAsia="pt-BR"/>
           <w14:ligatures w14:val="none"/>
         </w:rPr>
-        <w:t>Um outro elemento interessante e extremamente necessário na web é o &lt;a&gt; - que significa anchor/âncora, ele representa um hyperlink, é ele que interliga vários conteúdos e páginas na web.</w:t>
-      </w:r>
-    </w:p>
-    <w:p>
-      <w:pPr>
-        <w:shd w:val="clear" w:color="auto" w:fill="FFFFFF"/>
-        <w:spacing w:before="100" w:beforeAutospacing="1" w:after="100" w:afterAutospacing="1" w:line="240" w:lineRule="auto"/>
-        <w:rPr>
-          <w:rFonts w:ascii="Arial" w:eastAsia="Times New Roman" w:hAnsi="Arial" w:cs="Arial"/>
-          <w:color w:val="23282C"/>
-          <w:kern w:val="0"/>
-          <w:sz w:val="21"/>
-          <w:szCs w:val="21"/>
-          <w:lang w:eastAsia="pt-BR"/>
-          <w14:ligatures w14:val="none"/>
-        </w:rPr>
-      </w:pPr>
-      <w:r>
-        <w:rPr>
-          <w:rFonts w:ascii="Arial" w:eastAsia="Times New Roman" w:hAnsi="Arial" w:cs="Arial"/>
-          <w:color w:val="23282C"/>
-          <w:kern w:val="0"/>
-          <w:sz w:val="21"/>
-          <w:szCs w:val="21"/>
-          <w:lang w:eastAsia="pt-BR"/>
-          <w14:ligatures w14:val="none"/>
-        </w:rPr>
-        <w:t>O elemento a tem vários atributos, mas vamos focar em dois, o href e o target.</w:t>
-      </w:r>
-    </w:p>
-    <w:p>
-      <w:pPr>
-        <w:shd w:val="clear" w:color="auto" w:fill="FFFFFF"/>
-        <w:spacing w:before="100" w:beforeAutospacing="1" w:after="100" w:afterAutospacing="1" w:line="240" w:lineRule="auto"/>
-        <w:rPr>
-          <w:rFonts w:ascii="Arial" w:eastAsia="Times New Roman" w:hAnsi="Arial" w:cs="Arial"/>
-          <w:color w:val="23282C"/>
-          <w:kern w:val="0"/>
-          <w:sz w:val="21"/>
-          <w:szCs w:val="21"/>
-          <w:lang w:eastAsia="pt-BR"/>
-          <w14:ligatures w14:val="none"/>
-        </w:rPr>
-      </w:pPr>
-      <w:r>
-        <w:rPr>
-          <w:rFonts w:ascii="Arial" w:eastAsia="Times New Roman" w:hAnsi="Arial" w:cs="Arial"/>
-          <w:color w:val="23282C"/>
-          <w:kern w:val="0"/>
-          <w:sz w:val="21"/>
-          <w:szCs w:val="21"/>
-          <w:lang w:eastAsia="pt-BR"/>
-          <w14:ligatures w14:val="none"/>
-        </w:rPr>
-        <w:t>O href representa o </w:t>
+        <w:t xml:space="preserve">Um outro elemento interessante e extremamente necessário na web é o &lt;a&gt; - que significa </w:t>
+      </w:r>
+      <w:proofErr w:type="spellStart"/>
+      <w:r>
+        <w:rPr>
+          <w:rFonts w:ascii="Arial" w:eastAsia="Times New Roman" w:hAnsi="Arial" w:cs="Arial"/>
+          <w:color w:val="23282C"/>
+          <w:kern w:val="0"/>
+          <w:sz w:val="21"/>
+          <w:szCs w:val="21"/>
+          <w:lang w:eastAsia="pt-BR"/>
+          <w14:ligatures w14:val="none"/>
+        </w:rPr>
+        <w:t>anchor</w:t>
+      </w:r>
+      <w:proofErr w:type="spellEnd"/>
+      <w:r>
+        <w:rPr>
+          <w:rFonts w:ascii="Arial" w:eastAsia="Times New Roman" w:hAnsi="Arial" w:cs="Arial"/>
+          <w:color w:val="23282C"/>
+          <w:kern w:val="0"/>
+          <w:sz w:val="21"/>
+          <w:szCs w:val="21"/>
+          <w:lang w:eastAsia="pt-BR"/>
+          <w14:ligatures w14:val="none"/>
+        </w:rPr>
+        <w:t>/âncora, ele representa um hyperlink, é ele que interliga vários conteúdos e páginas na web.</w:t>
+      </w:r>
+    </w:p>
+    <w:p>
+      <w:pPr>
+        <w:shd w:val="clear" w:color="auto" w:fill="FFFFFF"/>
+        <w:spacing w:before="100" w:beforeAutospacing="1" w:after="100" w:afterAutospacing="1" w:line="240" w:lineRule="auto"/>
+        <w:rPr>
+          <w:rFonts w:ascii="Arial" w:eastAsia="Times New Roman" w:hAnsi="Arial" w:cs="Arial"/>
+          <w:color w:val="23282C"/>
+          <w:kern w:val="0"/>
+          <w:sz w:val="21"/>
+          <w:szCs w:val="21"/>
+          <w:lang w:eastAsia="pt-BR"/>
+          <w14:ligatures w14:val="none"/>
+        </w:rPr>
+      </w:pPr>
+      <w:r>
+        <w:rPr>
+          <w:rFonts w:ascii="Arial" w:eastAsia="Times New Roman" w:hAnsi="Arial" w:cs="Arial"/>
+          <w:color w:val="23282C"/>
+          <w:kern w:val="0"/>
+          <w:sz w:val="21"/>
+          <w:szCs w:val="21"/>
+          <w:lang w:eastAsia="pt-BR"/>
+          <w14:ligatures w14:val="none"/>
+        </w:rPr>
+        <w:t xml:space="preserve">O elemento a tem vários atributos, mas vamos focar em dois, o </w:t>
+      </w:r>
+      <w:proofErr w:type="spellStart"/>
+      <w:r>
+        <w:rPr>
+          <w:rFonts w:ascii="Arial" w:eastAsia="Times New Roman" w:hAnsi="Arial" w:cs="Arial"/>
+          <w:color w:val="23282C"/>
+          <w:kern w:val="0"/>
+          <w:sz w:val="21"/>
+          <w:szCs w:val="21"/>
+          <w:lang w:eastAsia="pt-BR"/>
+          <w14:ligatures w14:val="none"/>
+        </w:rPr>
+        <w:t>href</w:t>
+      </w:r>
+      <w:proofErr w:type="spellEnd"/>
+      <w:r>
+        <w:rPr>
+          <w:rFonts w:ascii="Arial" w:eastAsia="Times New Roman" w:hAnsi="Arial" w:cs="Arial"/>
+          <w:color w:val="23282C"/>
+          <w:kern w:val="0"/>
+          <w:sz w:val="21"/>
+          <w:szCs w:val="21"/>
+          <w:lang w:eastAsia="pt-BR"/>
+          <w14:ligatures w14:val="none"/>
+        </w:rPr>
+        <w:t xml:space="preserve"> e o target.</w:t>
+      </w:r>
+    </w:p>
+    <w:p>
+      <w:pPr>
+        <w:shd w:val="clear" w:color="auto" w:fill="FFFFFF"/>
+        <w:spacing w:before="100" w:beforeAutospacing="1" w:after="100" w:afterAutospacing="1" w:line="240" w:lineRule="auto"/>
+        <w:rPr>
+          <w:rFonts w:ascii="Arial" w:eastAsia="Times New Roman" w:hAnsi="Arial" w:cs="Arial"/>
+          <w:color w:val="23282C"/>
+          <w:kern w:val="0"/>
+          <w:sz w:val="21"/>
+          <w:szCs w:val="21"/>
+          <w:lang w:eastAsia="pt-BR"/>
+          <w14:ligatures w14:val="none"/>
+        </w:rPr>
+      </w:pPr>
+      <w:r>
+        <w:rPr>
+          <w:rFonts w:ascii="Arial" w:eastAsia="Times New Roman" w:hAnsi="Arial" w:cs="Arial"/>
+          <w:color w:val="23282C"/>
+          <w:kern w:val="0"/>
+          <w:sz w:val="21"/>
+          <w:szCs w:val="21"/>
+          <w:lang w:eastAsia="pt-BR"/>
+          <w14:ligatures w14:val="none"/>
+        </w:rPr>
+        <w:t xml:space="preserve">O </w:t>
+      </w:r>
+      <w:proofErr w:type="spellStart"/>
+      <w:r>
+        <w:rPr>
+          <w:rFonts w:ascii="Arial" w:eastAsia="Times New Roman" w:hAnsi="Arial" w:cs="Arial"/>
+          <w:color w:val="23282C"/>
+          <w:kern w:val="0"/>
+          <w:sz w:val="21"/>
+          <w:szCs w:val="21"/>
+          <w:lang w:eastAsia="pt-BR"/>
+          <w14:ligatures w14:val="none"/>
+        </w:rPr>
+        <w:t>href</w:t>
+      </w:r>
+      <w:proofErr w:type="spellEnd"/>
+      <w:r>
+        <w:rPr>
+          <w:rFonts w:ascii="Arial" w:eastAsia="Times New Roman" w:hAnsi="Arial" w:cs="Arial"/>
+          <w:color w:val="23282C"/>
+          <w:kern w:val="0"/>
+          <w:sz w:val="21"/>
+          <w:szCs w:val="21"/>
+          <w:lang w:eastAsia="pt-BR"/>
+          <w14:ligatures w14:val="none"/>
+        </w:rPr>
+        <w:t xml:space="preserve"> representa o </w:t>
       </w:r>
       <w:r>
         <w:rPr>
@@ -1450,34 +2428,86 @@
           <w:lang w:eastAsia="pt-BR"/>
           <w14:ligatures w14:val="none"/>
         </w:rPr>
-        <w:t> para onde sua âncora aponta, pode ser uma página do seu ou de outro site, um e-mail e até mesmo um telefone, os dois últimos precisam dos prefixos mailto: e tel:, respectivamente.</w:t>
-      </w:r>
-    </w:p>
-    <w:p>
-      <w:pPr>
-        <w:shd w:val="clear" w:color="auto" w:fill="FFFFFF"/>
-        <w:spacing w:before="100" w:beforeAutospacing="1" w:after="100" w:afterAutospacing="1" w:line="240" w:lineRule="auto"/>
-        <w:rPr>
-          <w:rFonts w:ascii="Arial" w:eastAsia="Times New Roman" w:hAnsi="Arial" w:cs="Arial"/>
-          <w:color w:val="23282C"/>
-          <w:kern w:val="0"/>
-          <w:sz w:val="21"/>
-          <w:szCs w:val="21"/>
-          <w:lang w:eastAsia="pt-BR"/>
-          <w14:ligatures w14:val="none"/>
-        </w:rPr>
-      </w:pPr>
-      <w:r>
-        <w:rPr>
-          <w:rFonts w:ascii="Arial" w:eastAsia="Times New Roman" w:hAnsi="Arial" w:cs="Arial"/>
-          <w:color w:val="23282C"/>
-          <w:kern w:val="0"/>
-          <w:sz w:val="21"/>
-          <w:szCs w:val="21"/>
-          <w:lang w:eastAsia="pt-BR"/>
-          <w14:ligatures w14:val="none"/>
-        </w:rPr>
-        <w:t>O target neste momento vai servir para nos ajudar a abrir nossos links em outra aba do navegador usando o valor _blank.</w:t>
+        <w:t xml:space="preserve"> para onde sua âncora aponta, pode ser uma página do seu ou de outro site, um e-mail e até mesmo um telefone, os dois últimos precisam dos prefixos mailto: e </w:t>
+      </w:r>
+      <w:proofErr w:type="spellStart"/>
+      <w:r>
+        <w:rPr>
+          <w:rFonts w:ascii="Arial" w:eastAsia="Times New Roman" w:hAnsi="Arial" w:cs="Arial"/>
+          <w:color w:val="23282C"/>
+          <w:kern w:val="0"/>
+          <w:sz w:val="21"/>
+          <w:szCs w:val="21"/>
+          <w:lang w:eastAsia="pt-BR"/>
+          <w14:ligatures w14:val="none"/>
+        </w:rPr>
+        <w:t>tel</w:t>
+      </w:r>
+      <w:proofErr w:type="spellEnd"/>
+      <w:r>
+        <w:rPr>
+          <w:rFonts w:ascii="Arial" w:eastAsia="Times New Roman" w:hAnsi="Arial" w:cs="Arial"/>
+          <w:color w:val="23282C"/>
+          <w:kern w:val="0"/>
+          <w:sz w:val="21"/>
+          <w:szCs w:val="21"/>
+          <w:lang w:eastAsia="pt-BR"/>
+          <w14:ligatures w14:val="none"/>
+        </w:rPr>
+        <w:t>:, respectivamente.</w:t>
+      </w:r>
+    </w:p>
+    <w:p>
+      <w:pPr>
+        <w:shd w:val="clear" w:color="auto" w:fill="FFFFFF"/>
+        <w:spacing w:before="100" w:beforeAutospacing="1" w:after="100" w:afterAutospacing="1" w:line="240" w:lineRule="auto"/>
+        <w:rPr>
+          <w:rFonts w:ascii="Arial" w:eastAsia="Times New Roman" w:hAnsi="Arial" w:cs="Arial"/>
+          <w:color w:val="23282C"/>
+          <w:kern w:val="0"/>
+          <w:sz w:val="21"/>
+          <w:szCs w:val="21"/>
+          <w:lang w:eastAsia="pt-BR"/>
+          <w14:ligatures w14:val="none"/>
+        </w:rPr>
+      </w:pPr>
+      <w:r>
+        <w:rPr>
+          <w:rFonts w:ascii="Arial" w:eastAsia="Times New Roman" w:hAnsi="Arial" w:cs="Arial"/>
+          <w:color w:val="23282C"/>
+          <w:kern w:val="0"/>
+          <w:sz w:val="21"/>
+          <w:szCs w:val="21"/>
+          <w:lang w:eastAsia="pt-BR"/>
+          <w14:ligatures w14:val="none"/>
+        </w:rPr>
+        <w:t>O target neste momento vai servir para nos ajudar a abrir nossos links em outra aba do navegador usando o valor _</w:t>
+      </w:r>
+      <w:proofErr w:type="spellStart"/>
+      <w:r>
+        <w:rPr>
+          <w:rFonts w:ascii="Arial" w:eastAsia="Times New Roman" w:hAnsi="Arial" w:cs="Arial"/>
+          <w:color w:val="23282C"/>
+          <w:kern w:val="0"/>
+          <w:sz w:val="21"/>
+          <w:szCs w:val="21"/>
+          <w:lang w:eastAsia="pt-BR"/>
+          <w14:ligatures w14:val="none"/>
+        </w:rPr>
+        <w:t>blank</w:t>
+      </w:r>
+      <w:proofErr w:type="spellEnd"/>
+      <w:r>
+        <w:rPr>
+          <w:rFonts w:ascii="Arial" w:eastAsia="Times New Roman" w:hAnsi="Arial" w:cs="Arial"/>
+          <w:color w:val="23282C"/>
+          <w:kern w:val="0"/>
+          <w:sz w:val="21"/>
+          <w:szCs w:val="21"/>
+          <w:lang w:eastAsia="pt-BR"/>
+          <w14:ligatures w14:val="none"/>
+        </w:rPr>
+        <w:t>.</w:t>
       </w:r>
     </w:p>
     <w:p>
@@ -1538,7 +2568,7 @@
         </w:rPr>
         <w:t>Vamos adicionar um texto fictício a nossa postagem: logo após o fechamento do &lt;/header&gt; vamos adicionar um elemento p e inserir um texto que vamos retirar do site</w:t>
       </w:r>
-      <w:hyperlink r:id="rId4" w:history="1">
+      <w:hyperlink r:id="rId5" w:history="1">
         <w:r>
           <w:rPr>
             <w:rFonts w:ascii="Arial" w:eastAsia="Times New Roman" w:hAnsi="Arial" w:cs="Arial"/>
@@ -1553,7 +2583,7 @@
           <w:t> </w:t>
         </w:r>
       </w:hyperlink>
-      <w:hyperlink r:id="rId5" w:history="1">
+      <w:hyperlink r:id="rId6" w:history="1">
         <w:r>
           <w:rPr>
             <w:rFonts w:ascii="Arial" w:eastAsia="Times New Roman" w:hAnsi="Arial" w:cs="Arial"/>
@@ -1725,7 +2755,59 @@
           <w:lang w:eastAsia="pt-BR"/>
           <w14:ligatures w14:val="none"/>
         </w:rPr>
-        <w:t> no atributo href e o valor _blank no atributo target, assim o </w:t>
+        <w:t xml:space="preserve"> no atributo </w:t>
+      </w:r>
+      <w:proofErr w:type="spellStart"/>
+      <w:r>
+        <w:rPr>
+          <w:rFonts w:ascii="Arial" w:eastAsia="Times New Roman" w:hAnsi="Arial" w:cs="Arial"/>
+          <w:color w:val="23282C"/>
+          <w:kern w:val="0"/>
+          <w:sz w:val="21"/>
+          <w:szCs w:val="21"/>
+          <w:lang w:eastAsia="pt-BR"/>
+          <w14:ligatures w14:val="none"/>
+        </w:rPr>
+        <w:t>href</w:t>
+      </w:r>
+      <w:proofErr w:type="spellEnd"/>
+      <w:r>
+        <w:rPr>
+          <w:rFonts w:ascii="Arial" w:eastAsia="Times New Roman" w:hAnsi="Arial" w:cs="Arial"/>
+          <w:color w:val="23282C"/>
+          <w:kern w:val="0"/>
+          <w:sz w:val="21"/>
+          <w:szCs w:val="21"/>
+          <w:lang w:eastAsia="pt-BR"/>
+          <w14:ligatures w14:val="none"/>
+        </w:rPr>
+        <w:t xml:space="preserve"> e o valor _</w:t>
+      </w:r>
+      <w:proofErr w:type="spellStart"/>
+      <w:r>
+        <w:rPr>
+          <w:rFonts w:ascii="Arial" w:eastAsia="Times New Roman" w:hAnsi="Arial" w:cs="Arial"/>
+          <w:color w:val="23282C"/>
+          <w:kern w:val="0"/>
+          <w:sz w:val="21"/>
+          <w:szCs w:val="21"/>
+          <w:lang w:eastAsia="pt-BR"/>
+          <w14:ligatures w14:val="none"/>
+        </w:rPr>
+        <w:t>blank</w:t>
+      </w:r>
+      <w:proofErr w:type="spellEnd"/>
+      <w:r>
+        <w:rPr>
+          <w:rFonts w:ascii="Arial" w:eastAsia="Times New Roman" w:hAnsi="Arial" w:cs="Arial"/>
+          <w:color w:val="23282C"/>
+          <w:kern w:val="0"/>
+          <w:sz w:val="21"/>
+          <w:szCs w:val="21"/>
+          <w:lang w:eastAsia="pt-BR"/>
+          <w14:ligatures w14:val="none"/>
+        </w:rPr>
+        <w:t xml:space="preserve"> no atributo target, assim o </w:t>
       </w:r>
       <w:r>
         <w:rPr>
@@ -1751,7 +2833,59 @@
           <w:lang w:eastAsia="pt-BR"/>
           <w14:ligatures w14:val="none"/>
         </w:rPr>
-        <w:t> será aberto em outra aba. E em algum outro lugar do texto adicionarei meu e-mail e um link para ele, desta forma: &lt;a href="mailto:lucas@vilaboim.com" target="_blank"&gt;lucas@vilaboim.com&lt;/a&gt;</w:t>
+        <w:t xml:space="preserve"> será aberto em outra aba. E em algum outro lugar do texto adicionarei meu e-mail e um link para ele, desta forma: &lt;a </w:t>
+      </w:r>
+      <w:proofErr w:type="spellStart"/>
+      <w:r>
+        <w:rPr>
+          <w:rFonts w:ascii="Arial" w:eastAsia="Times New Roman" w:hAnsi="Arial" w:cs="Arial"/>
+          <w:color w:val="23282C"/>
+          <w:kern w:val="0"/>
+          <w:sz w:val="21"/>
+          <w:szCs w:val="21"/>
+          <w:lang w:eastAsia="pt-BR"/>
+          <w14:ligatures w14:val="none"/>
+        </w:rPr>
+        <w:t>href</w:t>
+      </w:r>
+      <w:proofErr w:type="spellEnd"/>
+      <w:r>
+        <w:rPr>
+          <w:rFonts w:ascii="Arial" w:eastAsia="Times New Roman" w:hAnsi="Arial" w:cs="Arial"/>
+          <w:color w:val="23282C"/>
+          <w:kern w:val="0"/>
+          <w:sz w:val="21"/>
+          <w:szCs w:val="21"/>
+          <w:lang w:eastAsia="pt-BR"/>
+          <w14:ligatures w14:val="none"/>
+        </w:rPr>
+        <w:t>="mailto:lucas@vilaboim.com" target="_</w:t>
+      </w:r>
+      <w:proofErr w:type="spellStart"/>
+      <w:r>
+        <w:rPr>
+          <w:rFonts w:ascii="Arial" w:eastAsia="Times New Roman" w:hAnsi="Arial" w:cs="Arial"/>
+          <w:color w:val="23282C"/>
+          <w:kern w:val="0"/>
+          <w:sz w:val="21"/>
+          <w:szCs w:val="21"/>
+          <w:lang w:eastAsia="pt-BR"/>
+          <w14:ligatures w14:val="none"/>
+        </w:rPr>
+        <w:t>blank</w:t>
+      </w:r>
+      <w:proofErr w:type="spellEnd"/>
+      <w:r>
+        <w:rPr>
+          <w:rFonts w:ascii="Arial" w:eastAsia="Times New Roman" w:hAnsi="Arial" w:cs="Arial"/>
+          <w:color w:val="23282C"/>
+          <w:kern w:val="0"/>
+          <w:sz w:val="21"/>
+          <w:szCs w:val="21"/>
+          <w:lang w:eastAsia="pt-BR"/>
+          <w14:ligatures w14:val="none"/>
+        </w:rPr>
+        <w:t>"&gt;lucas@vilaboim.com&lt;/a&gt;</w:t>
       </w:r>
     </w:p>
     <w:p>
@@ -1810,7 +2944,33 @@
           <w:lang w:eastAsia="pt-BR"/>
           <w14:ligatures w14:val="none"/>
         </w:rPr>
-        <w:t>A web também é feita de imagens e para representá-las temos o elemento &lt;img&gt;, ele é um daqueles elementos sem tag de fechamento.</w:t>
+        <w:t xml:space="preserve">A web também é feita de imagens e para representá-las temos o elemento &lt;img&gt;, ele é um daqueles elementos sem </w:t>
+      </w:r>
+      <w:proofErr w:type="spellStart"/>
+      <w:r>
+        <w:rPr>
+          <w:rFonts w:ascii="Arial" w:eastAsia="Times New Roman" w:hAnsi="Arial" w:cs="Arial"/>
+          <w:color w:val="23282C"/>
+          <w:kern w:val="0"/>
+          <w:sz w:val="21"/>
+          <w:szCs w:val="21"/>
+          <w:lang w:eastAsia="pt-BR"/>
+          <w14:ligatures w14:val="none"/>
+        </w:rPr>
+        <w:t>tag</w:t>
+      </w:r>
+      <w:proofErr w:type="spellEnd"/>
+      <w:r>
+        <w:rPr>
+          <w:rFonts w:ascii="Arial" w:eastAsia="Times New Roman" w:hAnsi="Arial" w:cs="Arial"/>
+          <w:color w:val="23282C"/>
+          <w:kern w:val="0"/>
+          <w:sz w:val="21"/>
+          <w:szCs w:val="21"/>
+          <w:lang w:eastAsia="pt-BR"/>
+          <w14:ligatures w14:val="none"/>
+        </w:rPr>
+        <w:t xml:space="preserve"> de fechamento.</w:t>
       </w:r>
     </w:p>
     <w:p>
@@ -1891,7 +3051,33 @@
           <w:lang w:eastAsia="pt-BR"/>
           <w14:ligatures w14:val="none"/>
         </w:rPr>
-        <w:t>O alt não é obrigatório mas é altamente recomendado por melhorar a acessibilidade, ele mostra a descrição da imagem caso ela não carregue e leitores de tela usam esse atributo para descrever a imagem para o usuário saber o que ela significa.</w:t>
+        <w:t xml:space="preserve">O </w:t>
+      </w:r>
+      <w:proofErr w:type="spellStart"/>
+      <w:r>
+        <w:rPr>
+          <w:rFonts w:ascii="Arial" w:eastAsia="Times New Roman" w:hAnsi="Arial" w:cs="Arial"/>
+          <w:color w:val="23282C"/>
+          <w:kern w:val="0"/>
+          <w:sz w:val="21"/>
+          <w:szCs w:val="21"/>
+          <w:lang w:eastAsia="pt-BR"/>
+          <w14:ligatures w14:val="none"/>
+        </w:rPr>
+        <w:t>alt</w:t>
+      </w:r>
+      <w:proofErr w:type="spellEnd"/>
+      <w:r>
+        <w:rPr>
+          <w:rFonts w:ascii="Arial" w:eastAsia="Times New Roman" w:hAnsi="Arial" w:cs="Arial"/>
+          <w:color w:val="23282C"/>
+          <w:kern w:val="0"/>
+          <w:sz w:val="21"/>
+          <w:szCs w:val="21"/>
+          <w:lang w:eastAsia="pt-BR"/>
+          <w14:ligatures w14:val="none"/>
+        </w:rPr>
+        <w:t xml:space="preserve"> não é obrigatório mas é altamente recomendado por melhorar a acessibilidade, ele mostra a descrição da imagem caso ela não carregue e leitores de tela usam esse atributo para descrever a imagem para o usuário saber o que ela significa.</w:t>
       </w:r>
     </w:p>
     <w:p>
@@ -2055,7 +3241,33 @@
           <w:lang w:eastAsia="pt-BR"/>
           <w14:ligatures w14:val="none"/>
         </w:rPr>
-        <w:t> no site Unsplash, escolhi uma das imagens e deixei ela com 960 </w:t>
+        <w:t xml:space="preserve"> no site </w:t>
+      </w:r>
+      <w:proofErr w:type="spellStart"/>
+      <w:r>
+        <w:rPr>
+          <w:rFonts w:ascii="Arial" w:eastAsia="Times New Roman" w:hAnsi="Arial" w:cs="Arial"/>
+          <w:color w:val="23282C"/>
+          <w:kern w:val="0"/>
+          <w:sz w:val="21"/>
+          <w:szCs w:val="21"/>
+          <w:lang w:eastAsia="pt-BR"/>
+          <w14:ligatures w14:val="none"/>
+        </w:rPr>
+        <w:t>Unsplash</w:t>
+      </w:r>
+      <w:proofErr w:type="spellEnd"/>
+      <w:r>
+        <w:rPr>
+          <w:rFonts w:ascii="Arial" w:eastAsia="Times New Roman" w:hAnsi="Arial" w:cs="Arial"/>
+          <w:color w:val="23282C"/>
+          <w:kern w:val="0"/>
+          <w:sz w:val="21"/>
+          <w:szCs w:val="21"/>
+          <w:lang w:eastAsia="pt-BR"/>
+          <w14:ligatures w14:val="none"/>
+        </w:rPr>
+        <w:t>, escolhi uma das imagens e deixei ela com 960 </w:t>
       </w:r>
       <w:r>
         <w:rPr>
@@ -2134,7 +3346,33 @@
           <w:lang w:eastAsia="pt-BR"/>
           <w14:ligatures w14:val="none"/>
         </w:rPr>
-        <w:t>Dentro do primeiro &lt;header&gt; da página e antes do &lt;h1&gt; iremos adicionar um elemento img e no atributo src colocamos o caminho para a nossa foto, /lucas-vilaboim.jpg, e o atributo alt deve conter um significado para a imagem, como no meu caso é uma ilustração, colocarei </w:t>
+        <w:t xml:space="preserve">Dentro do primeiro &lt;header&gt; da página e antes do &lt;h1&gt; iremos adicionar um elemento img e no atributo src colocamos o caminho para a nossa foto, /lucas-vilaboim.jpg, e o atributo </w:t>
+      </w:r>
+      <w:proofErr w:type="spellStart"/>
+      <w:r>
+        <w:rPr>
+          <w:rFonts w:ascii="Arial" w:eastAsia="Times New Roman" w:hAnsi="Arial" w:cs="Arial"/>
+          <w:color w:val="23282C"/>
+          <w:kern w:val="0"/>
+          <w:sz w:val="21"/>
+          <w:szCs w:val="21"/>
+          <w:lang w:eastAsia="pt-BR"/>
+          <w14:ligatures w14:val="none"/>
+        </w:rPr>
+        <w:t>alt</w:t>
+      </w:r>
+      <w:proofErr w:type="spellEnd"/>
+      <w:r>
+        <w:rPr>
+          <w:rFonts w:ascii="Arial" w:eastAsia="Times New Roman" w:hAnsi="Arial" w:cs="Arial"/>
+          <w:color w:val="23282C"/>
+          <w:kern w:val="0"/>
+          <w:sz w:val="21"/>
+          <w:szCs w:val="21"/>
+          <w:lang w:eastAsia="pt-BR"/>
+          <w14:ligatures w14:val="none"/>
+        </w:rPr>
+        <w:t xml:space="preserve"> deve conter um significado para a imagem, como no meu caso é uma ilustração, colocarei </w:t>
       </w:r>
       <w:r>
         <w:rPr>
@@ -2187,7 +3425,59 @@
           <w:lang w:eastAsia="pt-BR"/>
           <w14:ligatures w14:val="none"/>
         </w:rPr>
-        <w:t>E dentro do &lt;header&gt; do &lt;article&gt; vamos fazer a mesma coisa, mas agora depois do &lt;h3&gt;, e no atributo alt colocaremos </w:t>
+        <w:t>E dentro do &lt;header&gt; do &lt;</w:t>
+      </w:r>
+      <w:proofErr w:type="spellStart"/>
+      <w:r>
+        <w:rPr>
+          <w:rFonts w:ascii="Arial" w:eastAsia="Times New Roman" w:hAnsi="Arial" w:cs="Arial"/>
+          <w:color w:val="23282C"/>
+          <w:kern w:val="0"/>
+          <w:sz w:val="21"/>
+          <w:szCs w:val="21"/>
+          <w:lang w:eastAsia="pt-BR"/>
+          <w14:ligatures w14:val="none"/>
+        </w:rPr>
+        <w:t>article</w:t>
+      </w:r>
+      <w:proofErr w:type="spellEnd"/>
+      <w:r>
+        <w:rPr>
+          <w:rFonts w:ascii="Arial" w:eastAsia="Times New Roman" w:hAnsi="Arial" w:cs="Arial"/>
+          <w:color w:val="23282C"/>
+          <w:kern w:val="0"/>
+          <w:sz w:val="21"/>
+          <w:szCs w:val="21"/>
+          <w:lang w:eastAsia="pt-BR"/>
+          <w14:ligatures w14:val="none"/>
+        </w:rPr>
+        <w:t xml:space="preserve">&gt; vamos fazer a mesma coisa, mas agora depois do &lt;h3&gt;, e no atributo </w:t>
+      </w:r>
+      <w:proofErr w:type="spellStart"/>
+      <w:r>
+        <w:rPr>
+          <w:rFonts w:ascii="Arial" w:eastAsia="Times New Roman" w:hAnsi="Arial" w:cs="Arial"/>
+          <w:color w:val="23282C"/>
+          <w:kern w:val="0"/>
+          <w:sz w:val="21"/>
+          <w:szCs w:val="21"/>
+          <w:lang w:eastAsia="pt-BR"/>
+          <w14:ligatures w14:val="none"/>
+        </w:rPr>
+        <w:t>alt</w:t>
+      </w:r>
+      <w:proofErr w:type="spellEnd"/>
+      <w:r>
+        <w:rPr>
+          <w:rFonts w:ascii="Arial" w:eastAsia="Times New Roman" w:hAnsi="Arial" w:cs="Arial"/>
+          <w:color w:val="23282C"/>
+          <w:kern w:val="0"/>
+          <w:sz w:val="21"/>
+          <w:szCs w:val="21"/>
+          <w:lang w:eastAsia="pt-BR"/>
+          <w14:ligatures w14:val="none"/>
+        </w:rPr>
+        <w:t xml:space="preserve"> colocaremos </w:t>
       </w:r>
       <w:r>
         <w:rPr>
@@ -2272,7 +3562,59 @@
           <w:lang w:eastAsia="pt-BR"/>
           <w14:ligatures w14:val="none"/>
         </w:rPr>
-        <w:t>Os últimos elementos que veremos neste módulo são os relacionados a listas: &lt;ul&gt;, &lt;ol&gt; e &lt;li&gt;.</w:t>
+        <w:t>Os últimos elementos que veremos neste módulo são os relacionados a listas: &lt;</w:t>
+      </w:r>
+      <w:proofErr w:type="spellStart"/>
+      <w:r>
+        <w:rPr>
+          <w:rFonts w:ascii="Arial" w:eastAsia="Times New Roman" w:hAnsi="Arial" w:cs="Arial"/>
+          <w:color w:val="23282C"/>
+          <w:kern w:val="0"/>
+          <w:sz w:val="21"/>
+          <w:szCs w:val="21"/>
+          <w:lang w:eastAsia="pt-BR"/>
+          <w14:ligatures w14:val="none"/>
+        </w:rPr>
+        <w:t>ul</w:t>
+      </w:r>
+      <w:proofErr w:type="spellEnd"/>
+      <w:r>
+        <w:rPr>
+          <w:rFonts w:ascii="Arial" w:eastAsia="Times New Roman" w:hAnsi="Arial" w:cs="Arial"/>
+          <w:color w:val="23282C"/>
+          <w:kern w:val="0"/>
+          <w:sz w:val="21"/>
+          <w:szCs w:val="21"/>
+          <w:lang w:eastAsia="pt-BR"/>
+          <w14:ligatures w14:val="none"/>
+        </w:rPr>
+        <w:t>&gt;, &lt;</w:t>
+      </w:r>
+      <w:proofErr w:type="spellStart"/>
+      <w:r>
+        <w:rPr>
+          <w:rFonts w:ascii="Arial" w:eastAsia="Times New Roman" w:hAnsi="Arial" w:cs="Arial"/>
+          <w:color w:val="23282C"/>
+          <w:kern w:val="0"/>
+          <w:sz w:val="21"/>
+          <w:szCs w:val="21"/>
+          <w:lang w:eastAsia="pt-BR"/>
+          <w14:ligatures w14:val="none"/>
+        </w:rPr>
+        <w:t>ol</w:t>
+      </w:r>
+      <w:proofErr w:type="spellEnd"/>
+      <w:r>
+        <w:rPr>
+          <w:rFonts w:ascii="Arial" w:eastAsia="Times New Roman" w:hAnsi="Arial" w:cs="Arial"/>
+          <w:color w:val="23282C"/>
+          <w:kern w:val="0"/>
+          <w:sz w:val="21"/>
+          <w:szCs w:val="21"/>
+          <w:lang w:eastAsia="pt-BR"/>
+          <w14:ligatures w14:val="none"/>
+        </w:rPr>
+        <w:t>&gt; e &lt;li&gt;.</w:t>
       </w:r>
     </w:p>
     <w:p>
@@ -2326,34 +3668,86 @@
           <w:lang w:eastAsia="pt-BR"/>
           <w14:ligatures w14:val="none"/>
         </w:rPr>
-        <w:t>O elemento ul cria uma lista não ordenada, onde a ordem dos elementos não é importante, e é representada com pontos, círculos ou quadrados.</w:t>
-      </w:r>
-    </w:p>
-    <w:p>
-      <w:pPr>
-        <w:shd w:val="clear" w:color="auto" w:fill="FFFFFF"/>
-        <w:spacing w:before="100" w:beforeAutospacing="1" w:after="100" w:afterAutospacing="1" w:line="240" w:lineRule="auto"/>
-        <w:rPr>
-          <w:rFonts w:ascii="Arial" w:eastAsia="Times New Roman" w:hAnsi="Arial" w:cs="Arial"/>
-          <w:color w:val="23282C"/>
-          <w:kern w:val="0"/>
-          <w:sz w:val="21"/>
-          <w:szCs w:val="21"/>
-          <w:lang w:eastAsia="pt-BR"/>
-          <w14:ligatures w14:val="none"/>
-        </w:rPr>
-      </w:pPr>
-      <w:r>
-        <w:rPr>
-          <w:rFonts w:ascii="Arial" w:eastAsia="Times New Roman" w:hAnsi="Arial" w:cs="Arial"/>
-          <w:color w:val="23282C"/>
-          <w:kern w:val="0"/>
-          <w:sz w:val="21"/>
-          <w:szCs w:val="21"/>
-          <w:lang w:eastAsia="pt-BR"/>
-          <w14:ligatures w14:val="none"/>
-        </w:rPr>
-        <w:t>O &lt;ol&gt; serve para criar lista ordenadas, nessas a ordem importa, portanto elas são representadas com números, algarismos romanos ou letras.</w:t>
+        <w:t xml:space="preserve">O elemento </w:t>
+      </w:r>
+      <w:proofErr w:type="spellStart"/>
+      <w:r>
+        <w:rPr>
+          <w:rFonts w:ascii="Arial" w:eastAsia="Times New Roman" w:hAnsi="Arial" w:cs="Arial"/>
+          <w:color w:val="23282C"/>
+          <w:kern w:val="0"/>
+          <w:sz w:val="21"/>
+          <w:szCs w:val="21"/>
+          <w:lang w:eastAsia="pt-BR"/>
+          <w14:ligatures w14:val="none"/>
+        </w:rPr>
+        <w:t>ul</w:t>
+      </w:r>
+      <w:proofErr w:type="spellEnd"/>
+      <w:r>
+        <w:rPr>
+          <w:rFonts w:ascii="Arial" w:eastAsia="Times New Roman" w:hAnsi="Arial" w:cs="Arial"/>
+          <w:color w:val="23282C"/>
+          <w:kern w:val="0"/>
+          <w:sz w:val="21"/>
+          <w:szCs w:val="21"/>
+          <w:lang w:eastAsia="pt-BR"/>
+          <w14:ligatures w14:val="none"/>
+        </w:rPr>
+        <w:t xml:space="preserve"> cria uma lista não ordenada, onde a ordem dos elementos não é importante, e é representada com pontos, círculos ou quadrados.</w:t>
+      </w:r>
+    </w:p>
+    <w:p>
+      <w:pPr>
+        <w:shd w:val="clear" w:color="auto" w:fill="FFFFFF"/>
+        <w:spacing w:before="100" w:beforeAutospacing="1" w:after="100" w:afterAutospacing="1" w:line="240" w:lineRule="auto"/>
+        <w:rPr>
+          <w:rFonts w:ascii="Arial" w:eastAsia="Times New Roman" w:hAnsi="Arial" w:cs="Arial"/>
+          <w:color w:val="23282C"/>
+          <w:kern w:val="0"/>
+          <w:sz w:val="21"/>
+          <w:szCs w:val="21"/>
+          <w:lang w:eastAsia="pt-BR"/>
+          <w14:ligatures w14:val="none"/>
+        </w:rPr>
+      </w:pPr>
+      <w:r>
+        <w:rPr>
+          <w:rFonts w:ascii="Arial" w:eastAsia="Times New Roman" w:hAnsi="Arial" w:cs="Arial"/>
+          <w:color w:val="23282C"/>
+          <w:kern w:val="0"/>
+          <w:sz w:val="21"/>
+          <w:szCs w:val="21"/>
+          <w:lang w:eastAsia="pt-BR"/>
+          <w14:ligatures w14:val="none"/>
+        </w:rPr>
+        <w:t>O &lt;</w:t>
+      </w:r>
+      <w:proofErr w:type="spellStart"/>
+      <w:r>
+        <w:rPr>
+          <w:rFonts w:ascii="Arial" w:eastAsia="Times New Roman" w:hAnsi="Arial" w:cs="Arial"/>
+          <w:color w:val="23282C"/>
+          <w:kern w:val="0"/>
+          <w:sz w:val="21"/>
+          <w:szCs w:val="21"/>
+          <w:lang w:eastAsia="pt-BR"/>
+          <w14:ligatures w14:val="none"/>
+        </w:rPr>
+        <w:t>ol</w:t>
+      </w:r>
+      <w:proofErr w:type="spellEnd"/>
+      <w:r>
+        <w:rPr>
+          <w:rFonts w:ascii="Arial" w:eastAsia="Times New Roman" w:hAnsi="Arial" w:cs="Arial"/>
+          <w:color w:val="23282C"/>
+          <w:kern w:val="0"/>
+          <w:sz w:val="21"/>
+          <w:szCs w:val="21"/>
+          <w:lang w:eastAsia="pt-BR"/>
+          <w14:ligatures w14:val="none"/>
+        </w:rPr>
+        <w:t>&gt; serve para criar lista ordenadas, nessas a ordem importa, portanto elas são representadas com números, algarismos romanos ou letras.</w:t>
       </w:r>
     </w:p>
     <w:p>
@@ -2381,7 +3775,33 @@
           <w14:ligatures w14:val="none"/>
         </w:rPr>
         <w:lastRenderedPageBreak/>
-        <w:t>E o elemento li é um item dentro de uma dessas listas. Um &lt;li&gt; pode conter vários tipos de conteúdos, como parágrafos, imagens e até outras listas.</w:t>
+        <w:t xml:space="preserve">E o elemento li é um item dentro de uma dessas listas. Um &lt;li&gt; pode conter vários tipos de </w:t>
+      </w:r>
+      <w:proofErr w:type="spellStart"/>
+      <w:r>
+        <w:rPr>
+          <w:rFonts w:ascii="Arial" w:eastAsia="Times New Roman" w:hAnsi="Arial" w:cs="Arial"/>
+          <w:color w:val="23282C"/>
+          <w:kern w:val="0"/>
+          <w:sz w:val="21"/>
+          <w:szCs w:val="21"/>
+          <w:lang w:eastAsia="pt-BR"/>
+          <w14:ligatures w14:val="none"/>
+        </w:rPr>
+        <w:t>conteúdos</w:t>
+      </w:r>
+      <w:proofErr w:type="spellEnd"/>
+      <w:r>
+        <w:rPr>
+          <w:rFonts w:ascii="Arial" w:eastAsia="Times New Roman" w:hAnsi="Arial" w:cs="Arial"/>
+          <w:color w:val="23282C"/>
+          <w:kern w:val="0"/>
+          <w:sz w:val="21"/>
+          <w:szCs w:val="21"/>
+          <w:lang w:eastAsia="pt-BR"/>
+          <w14:ligatures w14:val="none"/>
+        </w:rPr>
+        <w:t>, como parágrafos, imagens e até outras listas.</w:t>
       </w:r>
     </w:p>
     <w:p>
@@ -2493,7 +3913,59 @@
           <w:lang w:eastAsia="pt-BR"/>
           <w14:ligatures w14:val="none"/>
         </w:rPr>
-        <w:t>Crie um elemento ul e dentro dele adicione um &lt;li&gt; com um elemento a, no atributo href adicione o </w:t>
+        <w:t xml:space="preserve">Crie um elemento </w:t>
+      </w:r>
+      <w:proofErr w:type="spellStart"/>
+      <w:r>
+        <w:rPr>
+          <w:rFonts w:ascii="Arial" w:eastAsia="Times New Roman" w:hAnsi="Arial" w:cs="Arial"/>
+          <w:color w:val="23282C"/>
+          <w:kern w:val="0"/>
+          <w:sz w:val="21"/>
+          <w:szCs w:val="21"/>
+          <w:lang w:eastAsia="pt-BR"/>
+          <w14:ligatures w14:val="none"/>
+        </w:rPr>
+        <w:t>ul</w:t>
+      </w:r>
+      <w:proofErr w:type="spellEnd"/>
+      <w:r>
+        <w:rPr>
+          <w:rFonts w:ascii="Arial" w:eastAsia="Times New Roman" w:hAnsi="Arial" w:cs="Arial"/>
+          <w:color w:val="23282C"/>
+          <w:kern w:val="0"/>
+          <w:sz w:val="21"/>
+          <w:szCs w:val="21"/>
+          <w:lang w:eastAsia="pt-BR"/>
+          <w14:ligatures w14:val="none"/>
+        </w:rPr>
+        <w:t xml:space="preserve"> e dentro dele adicione um &lt;li&gt; com um elemento a, no atributo </w:t>
+      </w:r>
+      <w:proofErr w:type="spellStart"/>
+      <w:r>
+        <w:rPr>
+          <w:rFonts w:ascii="Arial" w:eastAsia="Times New Roman" w:hAnsi="Arial" w:cs="Arial"/>
+          <w:color w:val="23282C"/>
+          <w:kern w:val="0"/>
+          <w:sz w:val="21"/>
+          <w:szCs w:val="21"/>
+          <w:lang w:eastAsia="pt-BR"/>
+          <w14:ligatures w14:val="none"/>
+        </w:rPr>
+        <w:t>href</w:t>
+      </w:r>
+      <w:proofErr w:type="spellEnd"/>
+      <w:r>
+        <w:rPr>
+          <w:rFonts w:ascii="Arial" w:eastAsia="Times New Roman" w:hAnsi="Arial" w:cs="Arial"/>
+          <w:color w:val="23282C"/>
+          <w:kern w:val="0"/>
+          <w:sz w:val="21"/>
+          <w:szCs w:val="21"/>
+          <w:lang w:eastAsia="pt-BR"/>
+          <w14:ligatures w14:val="none"/>
+        </w:rPr>
+        <w:t xml:space="preserve"> adicione o </w:t>
       </w:r>
       <w:r>
         <w:rPr>
@@ -2524,6 +3996,9 @@
     </w:p>
     <w:p>
       <w:r>
+        <w:rPr>
+          <w:noProof/>
+        </w:rPr>
         <w:drawing>
           <wp:inline distT="0" distB="0" distL="0" distR="0" wp14:anchorId="09597E45" wp14:editId="1C580046">
             <wp:extent cx="5400040" cy="2408555"/>
@@ -2540,7 +4015,7 @@
                     <pic:cNvPicPr/>
                   </pic:nvPicPr>
                   <pic:blipFill>
-                    <a:blip r:embed="rId6"/>
+                    <a:blip r:embed="rId7"/>
                     <a:stretch>
                       <a:fillRect/>
                     </a:stretch>
@@ -2561,6 +4036,91 @@
         </w:drawing>
       </w:r>
     </w:p>
+    <w:p/>
+    <w:p>
+      <w:r>
+        <w:drawing>
+          <wp:inline distT="0" distB="0" distL="0" distR="0" wp14:anchorId="0AAA1B40" wp14:editId="74D511E4">
+            <wp:extent cx="5400040" cy="2997200"/>
+            <wp:effectExtent l="0" t="0" r="0" b="0"/>
+            <wp:docPr id="1300629007" name="Imagem 1"/>
+            <wp:cNvGraphicFramePr>
+              <a:graphicFrameLocks xmlns:a="http://schemas.openxmlformats.org/drawingml/2006/main" noChangeAspect="1"/>
+            </wp:cNvGraphicFramePr>
+            <a:graphic xmlns:a="http://schemas.openxmlformats.org/drawingml/2006/main">
+              <a:graphicData uri="http://schemas.openxmlformats.org/drawingml/2006/picture">
+                <pic:pic xmlns:pic="http://schemas.openxmlformats.org/drawingml/2006/picture">
+                  <pic:nvPicPr>
+                    <pic:cNvPr id="1300629007" name=""/>
+                    <pic:cNvPicPr/>
+                  </pic:nvPicPr>
+                  <pic:blipFill>
+                    <a:blip r:embed="rId8"/>
+                    <a:stretch>
+                      <a:fillRect/>
+                    </a:stretch>
+                  </pic:blipFill>
+                  <pic:spPr>
+                    <a:xfrm>
+                      <a:off x="0" y="0"/>
+                      <a:ext cx="5400040" cy="2997200"/>
+                    </a:xfrm>
+                    <a:prstGeom prst="rect">
+                      <a:avLst/>
+                    </a:prstGeom>
+                  </pic:spPr>
+                </pic:pic>
+              </a:graphicData>
+            </a:graphic>
+          </wp:inline>
+        </w:drawing>
+      </w:r>
+    </w:p>
+    <w:p>
+      <w:r>
+        <w:t>Observação para adicionar IMAGEM:</w:t>
+      </w:r>
+    </w:p>
+    <w:p>
+      <w:r>
+        <w:t>1 – Se a imagem estiver na mesma pasta, é só inserir &lt;img src=”icone.jpg”&gt;</w:t>
+      </w:r>
+    </w:p>
+    <w:p>
+      <w:r>
+        <w:t>2 – Se a imagem estiver em outra pasta, inserir: &lt;img src=”img/icone.jpg”&gt;</w:t>
+      </w:r>
+    </w:p>
+    <w:p>
+      <w:r>
+        <w:lastRenderedPageBreak/>
+        <w:t>3 – Se a imagem for diretamente do site, inserir o site completo: &lt;img src=”https://www..icone.jpg”&gt;</w:t>
+      </w:r>
+    </w:p>
+    <w:p>
+      <w:pPr>
+        <w:pStyle w:val="PargrafodaLista"/>
+        <w:numPr>
+          <w:ilvl w:val="0"/>
+          <w:numId w:val="1"/>
+        </w:numPr>
+      </w:pPr>
+      <w:r>
+        <w:t xml:space="preserve">IMPORTANTE! </w:t>
+      </w:r>
+      <w:r>
+        <w:tab/>
+        <w:t xml:space="preserve">Ao inserir a imagem tem que colocar o </w:t>
+      </w:r>
+      <w:proofErr w:type="spellStart"/>
+      <w:r>
+        <w:t>alt</w:t>
+      </w:r>
+      <w:proofErr w:type="spellEnd"/>
+      <w:r>
+        <w:t xml:space="preserve"> na frente que serve para descrever a imagem inserida. </w:t>
+      </w:r>
+    </w:p>
     <w:sectPr>
       <w:pgSz w:w="11906" w:h="16838"/>
       <w:pgMar w:top="1417" w:right="1701" w:bottom="1417" w:left="1701" w:header="708" w:footer="708" w:gutter="0"/>
@@ -2569,6 +4129,127 @@
     </w:sectPr>
   </w:body>
 </w:document>
+</file>
+
+<file path=word/numbering.xml><?xml version="1.0" encoding="utf-8"?>
+<w:numbering xmlns:wpc="http://schemas.microsoft.com/office/word/2010/wordprocessingCanvas" xmlns:cx="http://schemas.microsoft.com/office/drawing/2014/chartex" xmlns:cx1="http://schemas.microsoft.com/office/drawing/2015/9/8/chartex" xmlns:cx2="http://schemas.microsoft.com/office/drawing/2015/10/21/chartex" xmlns:cx3="http://schemas.microsoft.com/office/drawing/2016/5/9/chartex" xmlns:cx4="http://schemas.microsoft.com/office/drawing/2016/5/10/chartex" xmlns:cx5="http://schemas.microsoft.com/office/drawing/2016/5/11/chartex" xmlns:cx6="http://schemas.microsoft.com/office/drawing/2016/5/12/chartex" xmlns:cx7="http://schemas.microsoft.com/office/drawing/2016/5/13/chartex" xmlns:cx8="http://schemas.microsoft.com/office/drawing/2016/5/14/chartex" xmlns:mc="http://schemas.openxmlformats.org/markup-compatibility/2006" xmlns:aink="http://schemas.microsoft.com/office/drawing/2016/ink" xmlns:am3d="http://schemas.microsoft.com/office/drawing/2017/model3d" xmlns:o="urn:schemas-microsoft-com:office:office" xmlns:oel="http://schemas.microsoft.com/office/2019/extlst" xmlns:r="http://schemas.openxmlformats.org/officeDocument/2006/relationships" xmlns:m="http://schemas.openxmlformats.org/officeDocument/2006/math" xmlns:v="urn:schemas-microsoft-com:vml" xmlns:wp14="http://schemas.microsoft.com/office/word/2010/wordprocessingDrawing" xmlns:wp="http://schemas.openxmlformats.org/drawingml/2006/wordprocessingDrawing" xmlns:w10="urn:schemas-microsoft-com:office:word" xmlns:w="http://schemas.openxmlformats.org/wordprocessingml/2006/main" xmlns:w14="http://schemas.microsoft.com/office/word/2010/wordml" xmlns:w15="http://schemas.microsoft.com/office/word/2012/wordml" xmlns:w16cex="http://schemas.microsoft.com/office/word/2018/wordml/cex" xmlns:w16cid="http://schemas.microsoft.com/office/word/2016/wordml/cid" xmlns:w16="http://schemas.microsoft.com/office/word/2018/wordml" xmlns:w16sdtdh="http://schemas.microsoft.com/office/word/2020/wordml/sdtdatahash" xmlns:w16se="http://schemas.microsoft.com/office/word/2015/wordml/symex" xmlns:wpg="http://schemas.microsoft.com/office/word/2010/wordprocessingGroup" xmlns:wpi="http://schemas.microsoft.com/office/word/2010/wordprocessingInk" xmlns:wne="http://schemas.microsoft.com/office/word/2006/wordml" xmlns:wps="http://schemas.microsoft.com/office/word/2010/wordprocessingShape" mc:Ignorable="w14 w15 w16se w16cid w16 w16cex w16sdtdh wp14">
+  <w:abstractNum w:abstractNumId="0" w15:restartNumberingAfterBreak="0">
+    <w:nsid w:val="44745139"/>
+    <w:multiLevelType w:val="hybridMultilevel"/>
+    <w:tmpl w:val="2092F6E2"/>
+    <w:lvl w:ilvl="0" w:tplc="05C0CFC4">
+      <w:start w:val="3"/>
+      <w:numFmt w:val="bullet"/>
+      <w:lvlText w:val=""/>
+      <w:lvlJc w:val="left"/>
+      <w:pPr>
+        <w:ind w:left="720" w:hanging="360"/>
+      </w:pPr>
+      <w:rPr>
+        <w:rFonts w:ascii="Symbol" w:eastAsiaTheme="minorHAnsi" w:hAnsi="Symbol" w:cstheme="minorBidi" w:hint="default"/>
+      </w:rPr>
+    </w:lvl>
+    <w:lvl w:ilvl="1" w:tplc="04160003" w:tentative="1">
+      <w:start w:val="1"/>
+      <w:numFmt w:val="bullet"/>
+      <w:lvlText w:val="o"/>
+      <w:lvlJc w:val="left"/>
+      <w:pPr>
+        <w:ind w:left="1440" w:hanging="360"/>
+      </w:pPr>
+      <w:rPr>
+        <w:rFonts w:ascii="Courier New" w:hAnsi="Courier New" w:cs="Courier New" w:hint="default"/>
+      </w:rPr>
+    </w:lvl>
+    <w:lvl w:ilvl="2" w:tplc="04160005" w:tentative="1">
+      <w:start w:val="1"/>
+      <w:numFmt w:val="bullet"/>
+      <w:lvlText w:val=""/>
+      <w:lvlJc w:val="left"/>
+      <w:pPr>
+        <w:ind w:left="2160" w:hanging="360"/>
+      </w:pPr>
+      <w:rPr>
+        <w:rFonts w:ascii="Wingdings" w:hAnsi="Wingdings" w:hint="default"/>
+      </w:rPr>
+    </w:lvl>
+    <w:lvl w:ilvl="3" w:tplc="04160001" w:tentative="1">
+      <w:start w:val="1"/>
+      <w:numFmt w:val="bullet"/>
+      <w:lvlText w:val=""/>
+      <w:lvlJc w:val="left"/>
+      <w:pPr>
+        <w:ind w:left="2880" w:hanging="360"/>
+      </w:pPr>
+      <w:rPr>
+        <w:rFonts w:ascii="Symbol" w:hAnsi="Symbol" w:hint="default"/>
+      </w:rPr>
+    </w:lvl>
+    <w:lvl w:ilvl="4" w:tplc="04160003" w:tentative="1">
+      <w:start w:val="1"/>
+      <w:numFmt w:val="bullet"/>
+      <w:lvlText w:val="o"/>
+      <w:lvlJc w:val="left"/>
+      <w:pPr>
+        <w:ind w:left="3600" w:hanging="360"/>
+      </w:pPr>
+      <w:rPr>
+        <w:rFonts w:ascii="Courier New" w:hAnsi="Courier New" w:cs="Courier New" w:hint="default"/>
+      </w:rPr>
+    </w:lvl>
+    <w:lvl w:ilvl="5" w:tplc="04160005" w:tentative="1">
+      <w:start w:val="1"/>
+      <w:numFmt w:val="bullet"/>
+      <w:lvlText w:val=""/>
+      <w:lvlJc w:val="left"/>
+      <w:pPr>
+        <w:ind w:left="4320" w:hanging="360"/>
+      </w:pPr>
+      <w:rPr>
+        <w:rFonts w:ascii="Wingdings" w:hAnsi="Wingdings" w:hint="default"/>
+      </w:rPr>
+    </w:lvl>
+    <w:lvl w:ilvl="6" w:tplc="04160001" w:tentative="1">
+      <w:start w:val="1"/>
+      <w:numFmt w:val="bullet"/>
+      <w:lvlText w:val=""/>
+      <w:lvlJc w:val="left"/>
+      <w:pPr>
+        <w:ind w:left="5040" w:hanging="360"/>
+      </w:pPr>
+      <w:rPr>
+        <w:rFonts w:ascii="Symbol" w:hAnsi="Symbol" w:hint="default"/>
+      </w:rPr>
+    </w:lvl>
+    <w:lvl w:ilvl="7" w:tplc="04160003" w:tentative="1">
+      <w:start w:val="1"/>
+      <w:numFmt w:val="bullet"/>
+      <w:lvlText w:val="o"/>
+      <w:lvlJc w:val="left"/>
+      <w:pPr>
+        <w:ind w:left="5760" w:hanging="360"/>
+      </w:pPr>
+      <w:rPr>
+        <w:rFonts w:ascii="Courier New" w:hAnsi="Courier New" w:cs="Courier New" w:hint="default"/>
+      </w:rPr>
+    </w:lvl>
+    <w:lvl w:ilvl="8" w:tplc="04160005" w:tentative="1">
+      <w:start w:val="1"/>
+      <w:numFmt w:val="bullet"/>
+      <w:lvlText w:val=""/>
+      <w:lvlJc w:val="left"/>
+      <w:pPr>
+        <w:ind w:left="6480" w:hanging="360"/>
+      </w:pPr>
+      <w:rPr>
+        <w:rFonts w:ascii="Wingdings" w:hAnsi="Wingdings" w:hint="default"/>
+      </w:rPr>
+    </w:lvl>
+  </w:abstractNum>
+  <w:num w:numId="1" w16cid:durableId="2051540">
+    <w:abstractNumId w:val="0"/>
+  </w:num>
+</w:numbering>
 </file>
 
 <file path=word/styles.xml><?xml version="1.0" encoding="utf-8"?>
@@ -3130,6 +4811,17 @@
       <w:u w:val="single"/>
     </w:rPr>
   </w:style>
+  <w:style w:type="paragraph" w:styleId="PargrafodaLista">
+    <w:name w:val="List Paragraph"/>
+    <w:basedOn w:val="Normal"/>
+    <w:uiPriority w:val="34"/>
+    <w:qFormat/>
+    <w:rsid w:val="007F4576"/>
+    <w:pPr>
+      <w:ind w:left="720"/>
+      <w:contextualSpacing/>
+    </w:pPr>
+  </w:style>
 </w:styles>
 </file>
 

</xml_diff>